<commit_message>
remove R file from root of project, update R file with our student numbers
</commit_message>
<xml_diff>
--- a/report/WineSales_CA1report.docx
+++ b/report/WineSales_CA1report.docx
@@ -17,6 +17,7 @@
           <w:docPartUnique/>
         </w:docPartObj>
       </w:sdtPr>
+      <w:sdtEndPr/>
       <w:sdtContent>
         <w:p>
           <w:pPr>
@@ -158,6 +159,7 @@
                                       <w:calendar w:val="gregorian"/>
                                     </w:date>
                                   </w:sdtPr>
+                                  <w:sdtEndPr/>
                                   <w:sdtContent>
                                     <w:p>
                                       <w:pPr>
@@ -3470,6 +3472,7 @@
                                 <w:calendar w:val="gregorian"/>
                               </w:date>
                             </w:sdtPr>
+                            <w:sdtEndPr/>
                             <w:sdtContent>
                               <w:p>
                                 <w:pPr>
@@ -4151,6 +4154,7 @@
                                     <w:dataBinding w:prefixMappings="xmlns:ns0='http://purl.org/dc/elements/1.1/' xmlns:ns1='http://schemas.openxmlformats.org/package/2006/metadata/core-properties' " w:xpath="/ns1:coreProperties[1]/ns0:title[1]" w:storeItemID="{6C3C8BC8-F283-45AE-878A-BAB7291924A1}"/>
                                     <w:text/>
                                   </w:sdtPr>
+                                  <w:sdtEndPr/>
                                   <w:sdtContent>
                                     <w:r>
                                       <w:rPr>
@@ -4204,6 +4208,7 @@
                                     <w:dataBinding w:prefixMappings="xmlns:ns0='http://purl.org/dc/elements/1.1/' xmlns:ns1='http://schemas.openxmlformats.org/package/2006/metadata/core-properties' " w:xpath="/ns1:coreProperties[1]/ns0:subject[1]" w:storeItemID="{6C3C8BC8-F283-45AE-878A-BAB7291924A1}"/>
                                     <w:text/>
                                   </w:sdtPr>
+                                  <w:sdtEndPr/>
                                   <w:sdtContent>
                                     <w:r>
                                       <w:rPr>
@@ -4264,6 +4269,7 @@
                               <w:dataBinding w:prefixMappings="xmlns:ns0='http://purl.org/dc/elements/1.1/' xmlns:ns1='http://schemas.openxmlformats.org/package/2006/metadata/core-properties' " w:xpath="/ns1:coreProperties[1]/ns0:title[1]" w:storeItemID="{6C3C8BC8-F283-45AE-878A-BAB7291924A1}"/>
                               <w:text/>
                             </w:sdtPr>
+                            <w:sdtEndPr/>
                             <w:sdtContent>
                               <w:r>
                                 <w:rPr>
@@ -4317,6 +4323,7 @@
                               <w:dataBinding w:prefixMappings="xmlns:ns0='http://purl.org/dc/elements/1.1/' xmlns:ns1='http://schemas.openxmlformats.org/package/2006/metadata/core-properties' " w:xpath="/ns1:coreProperties[1]/ns0:subject[1]" w:storeItemID="{6C3C8BC8-F283-45AE-878A-BAB7291924A1}"/>
                               <w:text/>
                             </w:sdtPr>
+                            <w:sdtEndPr/>
                             <w:sdtContent>
                               <w:r>
                                 <w:rPr>
@@ -4379,8 +4386,6 @@
             </w:rPr>
             <w:t>Table of Contents</w:t>
           </w:r>
-          <w:bookmarkStart w:id="1" w:name="_GoBack"/>
-          <w:bookmarkEnd w:id="1"/>
         </w:p>
         <w:p>
           <w:pPr>
@@ -4416,7 +4421,7 @@
             </w:rPr>
             <w:fldChar w:fldCharType="separate"/>
           </w:r>
-          <w:hyperlink w:anchor="_Toc13240768" w:history="1">
+          <w:hyperlink w:anchor="_Toc13325948" w:history="1">
             <w:r>
               <w:rPr>
                 <w:rStyle w:val="Hyperlink"/>
@@ -4443,7 +4448,7 @@
                 <w:noProof/>
                 <w:webHidden/>
               </w:rPr>
-              <w:instrText xml:space="preserve"> PAGEREF _Toc13240768 \h </w:instrText>
+              <w:instrText xml:space="preserve"> PAGEREF _Toc13325948 \h </w:instrText>
             </w:r>
             <w:r>
               <w:rPr>
@@ -4491,7 +4496,7 @@
               <w:lang w:val="en-IE"/>
             </w:rPr>
           </w:pPr>
-          <w:hyperlink w:anchor="_Toc13240769" w:history="1">
+          <w:hyperlink w:anchor="_Toc13325949" w:history="1">
             <w:r>
               <w:rPr>
                 <w:rStyle w:val="Hyperlink"/>
@@ -4518,7 +4523,7 @@
                 <w:noProof/>
                 <w:webHidden/>
               </w:rPr>
-              <w:instrText xml:space="preserve"> PAGEREF _Toc13240769 \h </w:instrText>
+              <w:instrText xml:space="preserve"> PAGEREF _Toc13325949 \h </w:instrText>
             </w:r>
             <w:r>
               <w:rPr>
@@ -4566,7 +4571,7 @@
               <w:lang w:val="en-IE"/>
             </w:rPr>
           </w:pPr>
-          <w:hyperlink w:anchor="_Toc13240770" w:history="1">
+          <w:hyperlink w:anchor="_Toc13325950" w:history="1">
             <w:r>
               <w:rPr>
                 <w:rStyle w:val="Hyperlink"/>
@@ -4593,7 +4598,7 @@
                 <w:noProof/>
                 <w:webHidden/>
               </w:rPr>
-              <w:instrText xml:space="preserve"> PAGEREF _Toc13240770 \h </w:instrText>
+              <w:instrText xml:space="preserve"> PAGEREF _Toc13325950 \h </w:instrText>
             </w:r>
             <w:r>
               <w:rPr>
@@ -4628,6 +4633,7 @@
           <w:pPr>
             <w:pStyle w:val="TOC2"/>
             <w:tabs>
+              <w:tab w:val="left" w:pos="720"/>
               <w:tab w:val="right" w:leader="dot" w:pos="9737"/>
             </w:tabs>
             <w:rPr>
@@ -4639,12 +4645,30 @@
               <w:lang w:val="en-IE"/>
             </w:rPr>
           </w:pPr>
-          <w:hyperlink w:anchor="_Toc13240771" w:history="1">
+          <w:hyperlink w:anchor="_Toc13325951" w:history="1">
             <w:r>
               <w:rPr>
                 <w:rStyle w:val="Hyperlink"/>
                 <w:noProof/>
               </w:rPr>
+              <w:t>1.</w:t>
+            </w:r>
+            <w:r>
+              <w:rPr>
+                <w:rFonts w:eastAsiaTheme="minorEastAsia"/>
+                <w:smallCaps w:val="0"/>
+                <w:noProof/>
+                <w:sz w:val="24"/>
+                <w:szCs w:val="24"/>
+                <w:lang w:val="en-IE"/>
+              </w:rPr>
+              <w:tab/>
+            </w:r>
+            <w:r>
+              <w:rPr>
+                <w:rStyle w:val="Hyperlink"/>
+                <w:noProof/>
+              </w:rPr>
               <w:t>Problem definition</w:t>
             </w:r>
             <w:r>
@@ -4666,7 +4690,7 @@
                 <w:noProof/>
                 <w:webHidden/>
               </w:rPr>
-              <w:instrText xml:space="preserve"> PAGEREF _Toc13240771 \h </w:instrText>
+              <w:instrText xml:space="preserve"> PAGEREF _Toc13325951 \h </w:instrText>
             </w:r>
             <w:r>
               <w:rPr>
@@ -4701,6 +4725,7 @@
           <w:pPr>
             <w:pStyle w:val="TOC2"/>
             <w:tabs>
+              <w:tab w:val="left" w:pos="720"/>
               <w:tab w:val="right" w:leader="dot" w:pos="9737"/>
             </w:tabs>
             <w:rPr>
@@ -4712,12 +4737,30 @@
               <w:lang w:val="en-IE"/>
             </w:rPr>
           </w:pPr>
-          <w:hyperlink w:anchor="_Toc13240772" w:history="1">
+          <w:hyperlink w:anchor="_Toc13325952" w:history="1">
             <w:r>
               <w:rPr>
                 <w:rStyle w:val="Hyperlink"/>
                 <w:noProof/>
               </w:rPr>
+              <w:t>2.</w:t>
+            </w:r>
+            <w:r>
+              <w:rPr>
+                <w:rFonts w:eastAsiaTheme="minorEastAsia"/>
+                <w:smallCaps w:val="0"/>
+                <w:noProof/>
+                <w:sz w:val="24"/>
+                <w:szCs w:val="24"/>
+                <w:lang w:val="en-IE"/>
+              </w:rPr>
+              <w:tab/>
+            </w:r>
+            <w:r>
+              <w:rPr>
+                <w:rStyle w:val="Hyperlink"/>
+                <w:noProof/>
+              </w:rPr>
               <w:t>Data Preparation</w:t>
             </w:r>
             <w:r>
@@ -4739,7 +4782,7 @@
                 <w:noProof/>
                 <w:webHidden/>
               </w:rPr>
-              <w:instrText xml:space="preserve"> PAGEREF _Toc13240772 \h </w:instrText>
+              <w:instrText xml:space="preserve"> PAGEREF _Toc13325952 \h </w:instrText>
             </w:r>
             <w:r>
               <w:rPr>
@@ -4774,6 +4817,7 @@
           <w:pPr>
             <w:pStyle w:val="TOC2"/>
             <w:tabs>
+              <w:tab w:val="left" w:pos="720"/>
               <w:tab w:val="right" w:leader="dot" w:pos="9737"/>
             </w:tabs>
             <w:rPr>
@@ -4785,12 +4829,30 @@
               <w:lang w:val="en-IE"/>
             </w:rPr>
           </w:pPr>
-          <w:hyperlink w:anchor="_Toc13240773" w:history="1">
+          <w:hyperlink w:anchor="_Toc13325953" w:history="1">
             <w:r>
               <w:rPr>
                 <w:rStyle w:val="Hyperlink"/>
                 <w:noProof/>
               </w:rPr>
+              <w:t>3.</w:t>
+            </w:r>
+            <w:r>
+              <w:rPr>
+                <w:rFonts w:eastAsiaTheme="minorEastAsia"/>
+                <w:smallCaps w:val="0"/>
+                <w:noProof/>
+                <w:sz w:val="24"/>
+                <w:szCs w:val="24"/>
+                <w:lang w:val="en-IE"/>
+              </w:rPr>
+              <w:tab/>
+            </w:r>
+            <w:r>
+              <w:rPr>
+                <w:rStyle w:val="Hyperlink"/>
+                <w:noProof/>
+              </w:rPr>
               <w:t>Implementation of the analysis</w:t>
             </w:r>
             <w:r>
@@ -4812,7 +4874,7 @@
                 <w:noProof/>
                 <w:webHidden/>
               </w:rPr>
-              <w:instrText xml:space="preserve"> PAGEREF _Toc13240773 \h </w:instrText>
+              <w:instrText xml:space="preserve"> PAGEREF _Toc13325953 \h </w:instrText>
             </w:r>
             <w:r>
               <w:rPr>
@@ -4847,6 +4909,7 @@
           <w:pPr>
             <w:pStyle w:val="TOC2"/>
             <w:tabs>
+              <w:tab w:val="left" w:pos="720"/>
               <w:tab w:val="right" w:leader="dot" w:pos="9737"/>
             </w:tabs>
             <w:rPr>
@@ -4858,12 +4921,30 @@
               <w:lang w:val="en-IE"/>
             </w:rPr>
           </w:pPr>
-          <w:hyperlink w:anchor="_Toc13240774" w:history="1">
+          <w:hyperlink w:anchor="_Toc13325954" w:history="1">
             <w:r>
               <w:rPr>
                 <w:rStyle w:val="Hyperlink"/>
                 <w:noProof/>
               </w:rPr>
+              <w:t>4.</w:t>
+            </w:r>
+            <w:r>
+              <w:rPr>
+                <w:rFonts w:eastAsiaTheme="minorEastAsia"/>
+                <w:smallCaps w:val="0"/>
+                <w:noProof/>
+                <w:sz w:val="24"/>
+                <w:szCs w:val="24"/>
+                <w:lang w:val="en-IE"/>
+              </w:rPr>
+              <w:tab/>
+            </w:r>
+            <w:r>
+              <w:rPr>
+                <w:rStyle w:val="Hyperlink"/>
+                <w:noProof/>
+              </w:rPr>
               <w:t>Deployment of the analysis</w:t>
             </w:r>
             <w:r>
@@ -4885,7 +4966,7 @@
                 <w:noProof/>
                 <w:webHidden/>
               </w:rPr>
-              <w:instrText xml:space="preserve"> PAGEREF _Toc13240774 \h </w:instrText>
+              <w:instrText xml:space="preserve"> PAGEREF _Toc13325954 \h </w:instrText>
             </w:r>
             <w:r>
               <w:rPr>
@@ -4933,7 +5014,7 @@
               <w:lang w:val="en-IE"/>
             </w:rPr>
           </w:pPr>
-          <w:hyperlink w:anchor="_Toc13240775" w:history="1">
+          <w:hyperlink w:anchor="_Toc13325955" w:history="1">
             <w:r>
               <w:rPr>
                 <w:rStyle w:val="Hyperlink"/>
@@ -4960,7 +5041,7 @@
                 <w:noProof/>
                 <w:webHidden/>
               </w:rPr>
-              <w:instrText xml:space="preserve"> PAGEREF _Toc13240775 \h </w:instrText>
+              <w:instrText xml:space="preserve"> PAGEREF _Toc13325955 \h </w:instrText>
             </w:r>
             <w:r>
               <w:rPr>
@@ -5008,7 +5089,7 @@
               <w:lang w:val="en-IE"/>
             </w:rPr>
           </w:pPr>
-          <w:hyperlink w:anchor="_Toc13240776" w:history="1">
+          <w:hyperlink w:anchor="_Toc13325956" w:history="1">
             <w:r>
               <w:rPr>
                 <w:rStyle w:val="Hyperlink"/>
@@ -5035,7 +5116,7 @@
                 <w:noProof/>
                 <w:webHidden/>
               </w:rPr>
-              <w:instrText xml:space="preserve"> PAGEREF _Toc13240776 \h </w:instrText>
+              <w:instrText xml:space="preserve"> PAGEREF _Toc13325956 \h </w:instrText>
             </w:r>
             <w:r>
               <w:rPr>
@@ -5081,7 +5162,7 @@
               <w:lang w:val="en-IE"/>
             </w:rPr>
           </w:pPr>
-          <w:hyperlink w:anchor="_Toc13240777" w:history="1">
+          <w:hyperlink w:anchor="_Toc13325957" w:history="1">
             <w:r>
               <w:rPr>
                 <w:rStyle w:val="Hyperlink"/>
@@ -5108,7 +5189,7 @@
                 <w:noProof/>
                 <w:webHidden/>
               </w:rPr>
-              <w:instrText xml:space="preserve"> PAGEREF _Toc13240777 \h </w:instrText>
+              <w:instrText xml:space="preserve"> PAGEREF _Toc13325957 \h </w:instrText>
             </w:r>
             <w:r>
               <w:rPr>
@@ -5154,7 +5235,7 @@
               <w:lang w:val="en-IE"/>
             </w:rPr>
           </w:pPr>
-          <w:hyperlink w:anchor="_Toc13240778" w:history="1">
+          <w:hyperlink w:anchor="_Toc13325958" w:history="1">
             <w:r>
               <w:rPr>
                 <w:rStyle w:val="Hyperlink"/>
@@ -5181,7 +5262,7 @@
                 <w:noProof/>
                 <w:webHidden/>
               </w:rPr>
-              <w:instrText xml:space="preserve"> PAGEREF _Toc13240778 \h </w:instrText>
+              <w:instrText xml:space="preserve"> PAGEREF _Toc13325958 \h </w:instrText>
             </w:r>
             <w:r>
               <w:rPr>
@@ -5227,7 +5308,7 @@
               <w:lang w:val="en-IE"/>
             </w:rPr>
           </w:pPr>
-          <w:hyperlink w:anchor="_Toc13240779" w:history="1">
+          <w:hyperlink w:anchor="_Toc13325959" w:history="1">
             <w:r>
               <w:rPr>
                 <w:rStyle w:val="Hyperlink"/>
@@ -5254,7 +5335,7 @@
                 <w:noProof/>
                 <w:webHidden/>
               </w:rPr>
-              <w:instrText xml:space="preserve"> PAGEREF _Toc13240779 \h </w:instrText>
+              <w:instrText xml:space="preserve"> PAGEREF _Toc13325959 \h </w:instrText>
             </w:r>
             <w:r>
               <w:rPr>
@@ -5302,7 +5383,7 @@
               <w:lang w:val="en-IE"/>
             </w:rPr>
           </w:pPr>
-          <w:hyperlink w:anchor="_Toc13240780" w:history="1">
+          <w:hyperlink w:anchor="_Toc13325960" w:history="1">
             <w:r>
               <w:rPr>
                 <w:rStyle w:val="Hyperlink"/>
@@ -5348,7 +5429,7 @@
                 <w:noProof/>
                 <w:webHidden/>
               </w:rPr>
-              <w:instrText xml:space="preserve"> PAGEREF _Toc13240780 \h </w:instrText>
+              <w:instrText xml:space="preserve"> PAGEREF _Toc13325960 \h </w:instrText>
             </w:r>
             <w:r>
               <w:rPr>
@@ -5396,7 +5477,7 @@
               <w:lang w:val="en-IE"/>
             </w:rPr>
           </w:pPr>
-          <w:hyperlink w:anchor="_Toc13240781" w:history="1">
+          <w:hyperlink w:anchor="_Toc13325961" w:history="1">
             <w:r>
               <w:rPr>
                 <w:rStyle w:val="Hyperlink"/>
@@ -5442,7 +5523,7 @@
                 <w:noProof/>
                 <w:webHidden/>
               </w:rPr>
-              <w:instrText xml:space="preserve"> PAGEREF _Toc13240781 \h </w:instrText>
+              <w:instrText xml:space="preserve"> PAGEREF _Toc13325961 \h </w:instrText>
             </w:r>
             <w:r>
               <w:rPr>
@@ -5490,7 +5571,7 @@
               <w:lang w:val="en-IE"/>
             </w:rPr>
           </w:pPr>
-          <w:hyperlink w:anchor="_Toc13240782" w:history="1">
+          <w:hyperlink w:anchor="_Toc13325962" w:history="1">
             <w:r>
               <w:rPr>
                 <w:rStyle w:val="Hyperlink"/>
@@ -5536,7 +5617,7 @@
                 <w:noProof/>
                 <w:webHidden/>
               </w:rPr>
-              <w:instrText xml:space="preserve"> PAGEREF _Toc13240782 \h </w:instrText>
+              <w:instrText xml:space="preserve"> PAGEREF _Toc13325962 \h </w:instrText>
             </w:r>
             <w:r>
               <w:rPr>
@@ -5584,7 +5665,7 @@
               <w:lang w:val="en-IE"/>
             </w:rPr>
           </w:pPr>
-          <w:hyperlink w:anchor="_Toc13240783" w:history="1">
+          <w:hyperlink w:anchor="_Toc13325963" w:history="1">
             <w:r>
               <w:rPr>
                 <w:rStyle w:val="Hyperlink"/>
@@ -5630,7 +5711,7 @@
                 <w:noProof/>
                 <w:webHidden/>
               </w:rPr>
-              <w:instrText xml:space="preserve"> PAGEREF _Toc13240783 \h </w:instrText>
+              <w:instrText xml:space="preserve"> PAGEREF _Toc13325963 \h </w:instrText>
             </w:r>
             <w:r>
               <w:rPr>
@@ -5678,7 +5759,7 @@
               <w:lang w:val="en-IE"/>
             </w:rPr>
           </w:pPr>
-          <w:hyperlink w:anchor="_Toc13240784" w:history="1">
+          <w:hyperlink w:anchor="_Toc13325964" w:history="1">
             <w:r>
               <w:rPr>
                 <w:rStyle w:val="Hyperlink"/>
@@ -5724,7 +5805,7 @@
                 <w:noProof/>
                 <w:webHidden/>
               </w:rPr>
-              <w:instrText xml:space="preserve"> PAGEREF _Toc13240784 \h </w:instrText>
+              <w:instrText xml:space="preserve"> PAGEREF _Toc13325964 \h </w:instrText>
             </w:r>
             <w:r>
               <w:rPr>
@@ -5772,7 +5853,7 @@
               <w:lang w:val="en-IE"/>
             </w:rPr>
           </w:pPr>
-          <w:hyperlink w:anchor="_Toc13240785" w:history="1">
+          <w:hyperlink w:anchor="_Toc13325965" w:history="1">
             <w:r>
               <w:rPr>
                 <w:rStyle w:val="Hyperlink"/>
@@ -5799,7 +5880,7 @@
                 <w:noProof/>
                 <w:webHidden/>
               </w:rPr>
-              <w:instrText xml:space="preserve"> PAGEREF _Toc13240785 \h </w:instrText>
+              <w:instrText xml:space="preserve"> PAGEREF _Toc13325965 \h </w:instrText>
             </w:r>
             <w:r>
               <w:rPr>
@@ -5847,7 +5928,7 @@
               <w:lang w:val="en-IE"/>
             </w:rPr>
           </w:pPr>
-          <w:hyperlink w:anchor="_Toc13240786" w:history="1">
+          <w:hyperlink w:anchor="_Toc13325966" w:history="1">
             <w:r>
               <w:rPr>
                 <w:rStyle w:val="Hyperlink"/>
@@ -5874,7 +5955,7 @@
                 <w:noProof/>
                 <w:webHidden/>
               </w:rPr>
-              <w:instrText xml:space="preserve"> PAGEREF _Toc13240786 \h </w:instrText>
+              <w:instrText xml:space="preserve"> PAGEREF _Toc13325966 \h </w:instrText>
             </w:r>
             <w:r>
               <w:rPr>
@@ -5920,7 +6001,7 @@
               <w:lang w:val="en-IE"/>
             </w:rPr>
           </w:pPr>
-          <w:hyperlink w:anchor="_Toc13240787" w:history="1">
+          <w:hyperlink w:anchor="_Toc13325967" w:history="1">
             <w:r>
               <w:rPr>
                 <w:rStyle w:val="Hyperlink"/>
@@ -5947,7 +6028,7 @@
                 <w:noProof/>
                 <w:webHidden/>
               </w:rPr>
-              <w:instrText xml:space="preserve"> PAGEREF _Toc13240787 \h </w:instrText>
+              <w:instrText xml:space="preserve"> PAGEREF _Toc13325967 \h </w:instrText>
             </w:r>
             <w:r>
               <w:rPr>
@@ -5993,7 +6074,7 @@
               <w:lang w:val="en-IE"/>
             </w:rPr>
           </w:pPr>
-          <w:hyperlink w:anchor="_Toc13240788" w:history="1">
+          <w:hyperlink w:anchor="_Toc13325968" w:history="1">
             <w:r>
               <w:rPr>
                 <w:rStyle w:val="Hyperlink"/>
@@ -6021,7 +6102,7 @@
                 <w:noProof/>
                 <w:webHidden/>
               </w:rPr>
-              <w:instrText xml:space="preserve"> PAGEREF _Toc13240788 \h </w:instrText>
+              <w:instrText xml:space="preserve"> PAGEREF _Toc13325968 \h </w:instrText>
             </w:r>
             <w:r>
               <w:rPr>
@@ -6067,7 +6148,7 @@
               <w:lang w:val="en-IE"/>
             </w:rPr>
           </w:pPr>
-          <w:hyperlink w:anchor="_Toc13240789" w:history="1">
+          <w:hyperlink w:anchor="_Toc13325969" w:history="1">
             <w:r>
               <w:rPr>
                 <w:rStyle w:val="Hyperlink"/>
@@ -6095,7 +6176,7 @@
                 <w:noProof/>
                 <w:webHidden/>
               </w:rPr>
-              <w:instrText xml:space="preserve"> PAGEREF _Toc13240789 \h </w:instrText>
+              <w:instrText xml:space="preserve"> PAGEREF _Toc13325969 \h </w:instrText>
             </w:r>
             <w:r>
               <w:rPr>
@@ -6143,7 +6224,7 @@
               <w:lang w:val="en-IE"/>
             </w:rPr>
           </w:pPr>
-          <w:hyperlink w:anchor="_Toc13240790" w:history="1">
+          <w:hyperlink w:anchor="_Toc13325970" w:history="1">
             <w:r>
               <w:rPr>
                 <w:rStyle w:val="Hyperlink"/>
@@ -6171,7 +6252,7 @@
                 <w:noProof/>
                 <w:webHidden/>
               </w:rPr>
-              <w:instrText xml:space="preserve"> PAGEREF _Toc13240790 \h </w:instrText>
+              <w:instrText xml:space="preserve"> PAGEREF _Toc13325970 \h </w:instrText>
             </w:r>
             <w:r>
               <w:rPr>
@@ -6219,7 +6300,7 @@
               <w:lang w:val="en-IE"/>
             </w:rPr>
           </w:pPr>
-          <w:hyperlink w:anchor="_Toc13240791" w:history="1">
+          <w:hyperlink w:anchor="_Toc13325971" w:history="1">
             <w:r>
               <w:rPr>
                 <w:rStyle w:val="Hyperlink"/>
@@ -6247,7 +6328,7 @@
                 <w:noProof/>
                 <w:webHidden/>
               </w:rPr>
-              <w:instrText xml:space="preserve"> PAGEREF _Toc13240791 \h </w:instrText>
+              <w:instrText xml:space="preserve"> PAGEREF _Toc13325971 \h </w:instrText>
             </w:r>
             <w:r>
               <w:rPr>
@@ -6293,7 +6374,7 @@
               <w:lang w:val="en-IE"/>
             </w:rPr>
           </w:pPr>
-          <w:hyperlink w:anchor="_Toc13240792" w:history="1">
+          <w:hyperlink w:anchor="_Toc13325972" w:history="1">
             <w:r>
               <w:rPr>
                 <w:rStyle w:val="Hyperlink"/>
@@ -6321,7 +6402,7 @@
                 <w:noProof/>
                 <w:webHidden/>
               </w:rPr>
-              <w:instrText xml:space="preserve"> PAGEREF _Toc13240792 \h </w:instrText>
+              <w:instrText xml:space="preserve"> PAGEREF _Toc13325972 \h </w:instrText>
             </w:r>
             <w:r>
               <w:rPr>
@@ -6367,7 +6448,7 @@
               <w:lang w:val="en-IE"/>
             </w:rPr>
           </w:pPr>
-          <w:hyperlink w:anchor="_Toc13240793" w:history="1">
+          <w:hyperlink w:anchor="_Toc13325973" w:history="1">
             <w:r>
               <w:rPr>
                 <w:rStyle w:val="Hyperlink"/>
@@ -6395,7 +6476,7 @@
                 <w:noProof/>
                 <w:webHidden/>
               </w:rPr>
-              <w:instrText xml:space="preserve"> PAGEREF _Toc13240793 \h </w:instrText>
+              <w:instrText xml:space="preserve"> PAGEREF _Toc13325973 \h </w:instrText>
             </w:r>
             <w:r>
               <w:rPr>
@@ -6443,7 +6524,7 @@
               <w:lang w:val="en-IE"/>
             </w:rPr>
           </w:pPr>
-          <w:hyperlink w:anchor="_Toc13240794" w:history="1">
+          <w:hyperlink w:anchor="_Toc13325974" w:history="1">
             <w:r>
               <w:rPr>
                 <w:rStyle w:val="Hyperlink"/>
@@ -6471,7 +6552,7 @@
                 <w:noProof/>
                 <w:webHidden/>
               </w:rPr>
-              <w:instrText xml:space="preserve"> PAGEREF _Toc13240794 \h </w:instrText>
+              <w:instrText xml:space="preserve"> PAGEREF _Toc13325974 \h </w:instrText>
             </w:r>
             <w:r>
               <w:rPr>
@@ -6526,8 +6607,8 @@
           <w:color w:val="620A07"/>
         </w:rPr>
       </w:pPr>
-      <w:bookmarkStart w:id="2" w:name="_Toc11968717"/>
-      <w:bookmarkStart w:id="3" w:name="_Toc13240768"/>
+      <w:bookmarkStart w:id="1" w:name="_Toc11968717"/>
+      <w:bookmarkStart w:id="2" w:name="_Toc13325948"/>
       <w:r>
         <w:rPr>
           <w:color w:val="620A07"/>
@@ -6535,21 +6616,29 @@
         <w:lastRenderedPageBreak/>
         <w:t>Introduction</w:t>
       </w:r>
+      <w:bookmarkEnd w:id="1"/>
       <w:bookmarkEnd w:id="2"/>
+    </w:p>
+    <w:p/>
+    <w:p>
+      <w:pPr>
+        <w:rPr>
+          <w:szCs w:val="24"/>
+        </w:rPr>
+      </w:pPr>
+      <w:r>
+        <w:rPr>
+          <w:szCs w:val="24"/>
+        </w:rPr>
+        <w:t>This analysis was conducted as part of a group project CA-1</w:t>
+      </w:r>
+      <w:bookmarkStart w:id="3" w:name="_GoBack"/>
       <w:bookmarkEnd w:id="3"/>
-    </w:p>
-    <w:p/>
-    <w:p>
-      <w:pPr>
-        <w:rPr>
-          <w:szCs w:val="24"/>
-        </w:rPr>
-      </w:pPr>
-      <w:r>
-        <w:rPr>
-          <w:szCs w:val="24"/>
-        </w:rPr>
-        <w:t>This analysis was conducted as part of a group project CA-1 for the Data Visualization module, Higher Diploma in Science in Data Analytics, National College of Ireland.</w:t>
+      <w:r>
+        <w:rPr>
+          <w:szCs w:val="24"/>
+        </w:rPr>
+        <w:t xml:space="preserve"> for the Data Visualization module, Higher Diploma in Science in Data Analytics, National College of Ireland.</w:t>
       </w:r>
     </w:p>
     <w:p>
@@ -6590,7 +6679,7 @@
           <w:color w:val="620A07"/>
         </w:rPr>
       </w:pPr>
-      <w:bookmarkStart w:id="4" w:name="_Toc13240769"/>
+      <w:bookmarkStart w:id="4" w:name="_Toc13325949"/>
       <w:r>
         <w:rPr>
           <w:color w:val="620A07"/>
@@ -7001,6 +7090,13 @@
       </w:hyperlink>
       <w:r>
         <w:rPr>
+          <w:rStyle w:val="Hyperlink"/>
+          <w:szCs w:val="24"/>
+        </w:rPr>
+        <w:t>WineSales_CA1_Infographic.png</w:t>
+      </w:r>
+      <w:r>
+        <w:rPr>
           <w:szCs w:val="24"/>
         </w:rPr>
         <w:t xml:space="preserve"> </w:t>
@@ -7054,7 +7150,7 @@
         </w:rPr>
       </w:pPr>
       <w:bookmarkStart w:id="5" w:name="_Toc11968718"/>
-      <w:bookmarkStart w:id="6" w:name="_Toc13240770"/>
+      <w:bookmarkStart w:id="6" w:name="_Toc13325950"/>
       <w:r>
         <w:rPr>
           <w:color w:val="620A07"/>
@@ -7095,9 +7191,13 @@
     <w:p>
       <w:pPr>
         <w:pStyle w:val="Heading2"/>
+        <w:numPr>
+          <w:ilvl w:val="0"/>
+          <w:numId w:val="11"/>
+        </w:numPr>
       </w:pPr>
       <w:bookmarkStart w:id="7" w:name="_Toc12291532"/>
-      <w:bookmarkStart w:id="8" w:name="_Toc13240771"/>
+      <w:bookmarkStart w:id="8" w:name="_Toc13325951"/>
       <w:r>
         <w:t>Problem definition</w:t>
       </w:r>
@@ -7120,9 +7220,13 @@
     <w:p>
       <w:pPr>
         <w:pStyle w:val="Heading2"/>
+        <w:numPr>
+          <w:ilvl w:val="0"/>
+          <w:numId w:val="11"/>
+        </w:numPr>
       </w:pPr>
       <w:bookmarkStart w:id="9" w:name="_Toc12291533"/>
-      <w:bookmarkStart w:id="10" w:name="_Toc13240772"/>
+      <w:bookmarkStart w:id="10" w:name="_Toc13325952"/>
       <w:r>
         <w:t>Data Preparation</w:t>
       </w:r>
@@ -7145,9 +7249,13 @@
     <w:p>
       <w:pPr>
         <w:pStyle w:val="Heading2"/>
+        <w:numPr>
+          <w:ilvl w:val="0"/>
+          <w:numId w:val="11"/>
+        </w:numPr>
       </w:pPr>
       <w:bookmarkStart w:id="11" w:name="_Toc12291534"/>
-      <w:bookmarkStart w:id="12" w:name="_Toc13240773"/>
+      <w:bookmarkStart w:id="12" w:name="_Toc13325953"/>
       <w:r>
         <w:t>Implementation of the analysis</w:t>
       </w:r>
@@ -7182,9 +7290,13 @@
     <w:p>
       <w:pPr>
         <w:pStyle w:val="Heading2"/>
+        <w:numPr>
+          <w:ilvl w:val="0"/>
+          <w:numId w:val="11"/>
+        </w:numPr>
       </w:pPr>
       <w:bookmarkStart w:id="13" w:name="_Toc12291535"/>
-      <w:bookmarkStart w:id="14" w:name="_Toc13240774"/>
+      <w:bookmarkStart w:id="14" w:name="_Toc13325954"/>
       <w:r>
         <w:t>Deployment of the analysis</w:t>
       </w:r>
@@ -7225,7 +7337,7 @@
         <w:pStyle w:val="Heading1"/>
       </w:pPr>
       <w:bookmarkStart w:id="15" w:name="_Toc11968721"/>
-      <w:bookmarkStart w:id="16" w:name="_Toc13240775"/>
+      <w:bookmarkStart w:id="16" w:name="_Toc13325955"/>
       <w:r>
         <w:t>About the Dataset</w:t>
       </w:r>
@@ -7379,8 +7491,10 @@
       <w:r>
         <w:t xml:space="preserve">. </w:t>
       </w:r>
-      <w:r>
-        <w:t>The story is about wine sales in 2018.</w:t>
+    </w:p>
+    <w:p>
+      <w:r>
+        <w:t>The infographic and visualisation are to be created for ACME Wines, a specialist importer of French wine who wish to illustrate their sales data for 2018 and have provided us with their sales data.</w:t>
       </w:r>
     </w:p>
     <w:p>
@@ -7406,7 +7520,7 @@
     </w:p>
     <w:p>
       <w:r>
-        <w:t>Many of the popular grape varieties originates in France, and there are 20 varieties represented in our client’s product range.</w:t>
+        <w:t>Many of the popular grape varieties originate in France, and there are 20 varieties represented in our client’s product range.</w:t>
       </w:r>
     </w:p>
     <w:p>
@@ -7518,7 +7632,7 @@
         <w:pStyle w:val="Heading1"/>
       </w:pPr>
       <w:bookmarkStart w:id="17" w:name="_Toc11968723"/>
-      <w:bookmarkStart w:id="18" w:name="_Toc13240776"/>
+      <w:bookmarkStart w:id="18" w:name="_Toc13325956"/>
       <w:r>
         <w:lastRenderedPageBreak/>
         <w:t>Interactive Visuali</w:t>
@@ -7696,51 +7810,28 @@
     <w:p/>
     <w:p>
       <w:r>
-        <w:t xml:space="preserve">We’ve used </w:t>
-      </w:r>
-      <w:proofErr w:type="gramStart"/>
-      <w:r>
-        <w:t>Tableau  t</w:t>
-      </w:r>
-      <w:r>
-        <w:t>o</w:t>
-      </w:r>
-      <w:proofErr w:type="gramEnd"/>
-      <w:r>
-        <w:t xml:space="preserve"> generate </w:t>
-      </w:r>
-      <w:r>
-        <w:t>the</w:t>
+        <w:t>T</w:t>
+      </w:r>
+      <w:r>
+        <w:t>he</w:t>
       </w:r>
       <w:r>
         <w:t xml:space="preserve"> </w:t>
       </w:r>
       <w:r>
-        <w:t xml:space="preserve">interactive visualization </w:t>
-      </w:r>
-      <w:r>
-        <w:t xml:space="preserve">because </w:t>
-      </w:r>
-      <w:r>
-        <w:t>it</w:t>
-      </w:r>
-      <w:r>
-        <w:t xml:space="preserve"> i</w:t>
-      </w:r>
-      <w:r>
-        <w:t xml:space="preserve">s a powerful tool and it permits to easily publish the dashboard online, as you can </w:t>
-      </w:r>
-      <w:r>
-        <w:t>see in</w:t>
-      </w:r>
-      <w:r>
-        <w:t xml:space="preserve"> </w:t>
-      </w:r>
-      <w:r>
-        <w:t>the following</w:t>
-      </w:r>
-      <w:r>
-        <w:t xml:space="preserve"> link: </w:t>
+        <w:t>interactive visualization dashboard</w:t>
+      </w:r>
+      <w:r>
+        <w:t xml:space="preserve"> is published</w:t>
+      </w:r>
+      <w:r>
+        <w:t xml:space="preserve"> online</w:t>
+      </w:r>
+      <w:r>
+        <w:t xml:space="preserve"> at</w:t>
+      </w:r>
+      <w:r>
+        <w:t xml:space="preserve">: </w:t>
       </w:r>
     </w:p>
     <w:p>
@@ -7809,7 +7900,7 @@
         <w:pStyle w:val="Heading2"/>
       </w:pPr>
       <w:bookmarkStart w:id="19" w:name="_Toc11968724"/>
-      <w:bookmarkStart w:id="20" w:name="_Toc13240777"/>
+      <w:bookmarkStart w:id="20" w:name="_Toc13325957"/>
       <w:r>
         <w:t>Objective</w:t>
       </w:r>
@@ -8132,7 +8223,7 @@
       <w:pPr>
         <w:pStyle w:val="Heading2"/>
       </w:pPr>
-      <w:bookmarkStart w:id="22" w:name="_Toc13240778"/>
+      <w:bookmarkStart w:id="22" w:name="_Toc13325958"/>
       <w:r>
         <w:lastRenderedPageBreak/>
         <w:t>Theme</w:t>
@@ -8418,7 +8509,7 @@
                           </pic:cNvPicPr>
                         </pic:nvPicPr>
                         <pic:blipFill>
-                          <a:blip r:embed="rId15" r:link="rId16" cstate="print">
+                          <a:blip r:embed="rId13" r:link="rId15" cstate="print">
                             <a:extLst>
                               <a:ext uri="{28A0092B-C50C-407E-A947-70E740481C1C}">
                                 <a14:useLocalDpi xmlns:a14="http://schemas.microsoft.com/office/drawing/2010/main" val="0"/>
@@ -8536,7 +8627,7 @@
                           </pic:cNvPicPr>
                         </pic:nvPicPr>
                         <pic:blipFill>
-                          <a:blip r:embed="rId17" r:link="rId18" cstate="print">
+                          <a:blip r:embed="rId16" r:link="rId17" cstate="print">
                             <a:extLst>
                               <a:ext uri="{28A0092B-C50C-407E-A947-70E740481C1C}">
                                 <a14:useLocalDpi xmlns:a14="http://schemas.microsoft.com/office/drawing/2010/main" val="0"/>
@@ -8654,7 +8745,7 @@
                           </pic:cNvPicPr>
                         </pic:nvPicPr>
                         <pic:blipFill>
-                          <a:blip r:embed="rId19" r:link="rId20" cstate="print">
+                          <a:blip r:embed="rId18" r:link="rId19" cstate="print">
                             <a:extLst>
                               <a:ext uri="{28A0092B-C50C-407E-A947-70E740481C1C}">
                                 <a14:useLocalDpi xmlns:a14="http://schemas.microsoft.com/office/drawing/2010/main" val="0"/>
@@ -8772,7 +8863,7 @@
                           </pic:cNvPicPr>
                         </pic:nvPicPr>
                         <pic:blipFill>
-                          <a:blip r:embed="rId21" r:link="rId22" cstate="print">
+                          <a:blip r:embed="rId20" r:link="rId21" cstate="print">
                             <a:extLst>
                               <a:ext uri="{28A0092B-C50C-407E-A947-70E740481C1C}">
                                 <a14:useLocalDpi xmlns:a14="http://schemas.microsoft.com/office/drawing/2010/main" val="0"/>
@@ -8890,7 +8981,7 @@
                           </pic:cNvPicPr>
                         </pic:nvPicPr>
                         <pic:blipFill>
-                          <a:blip r:embed="rId23" r:link="rId24" cstate="print">
+                          <a:blip r:embed="rId22" r:link="rId23" cstate="print">
                             <a:extLst>
                               <a:ext uri="{28A0092B-C50C-407E-A947-70E740481C1C}">
                                 <a14:useLocalDpi xmlns:a14="http://schemas.microsoft.com/office/drawing/2010/main" val="0"/>
@@ -9008,7 +9099,7 @@
                           </pic:cNvPicPr>
                         </pic:nvPicPr>
                         <pic:blipFill>
-                          <a:blip r:embed="rId25" r:link="rId26" cstate="print">
+                          <a:blip r:embed="rId24" r:link="rId25" cstate="print">
                             <a:extLst>
                               <a:ext uri="{28A0092B-C50C-407E-A947-70E740481C1C}">
                                 <a14:useLocalDpi xmlns:a14="http://schemas.microsoft.com/office/drawing/2010/main" val="0"/>
@@ -9126,7 +9217,7 @@
                           </pic:cNvPicPr>
                         </pic:nvPicPr>
                         <pic:blipFill>
-                          <a:blip r:embed="rId27" r:link="rId28" cstate="print">
+                          <a:blip r:embed="rId26" r:link="rId27" cstate="print">
                             <a:extLst>
                               <a:ext uri="{28A0092B-C50C-407E-A947-70E740481C1C}">
                                 <a14:useLocalDpi xmlns:a14="http://schemas.microsoft.com/office/drawing/2010/main" val="0"/>
@@ -9218,7 +9309,7 @@
         <w:pStyle w:val="Heading2"/>
       </w:pPr>
       <w:bookmarkStart w:id="23" w:name="_Toc11968726"/>
-      <w:bookmarkStart w:id="24" w:name="_Toc13240779"/>
+      <w:bookmarkStart w:id="24" w:name="_Toc13325959"/>
       <w:r>
         <w:t>Visualiza</w:t>
       </w:r>
@@ -9272,7 +9363,7 @@
           <w:numId w:val="8"/>
         </w:numPr>
       </w:pPr>
-      <w:bookmarkStart w:id="26" w:name="_Toc13240780"/>
+      <w:bookmarkStart w:id="26" w:name="_Toc13325960"/>
       <w:r>
         <w:t>Sales by region of origin</w:t>
       </w:r>
@@ -9379,7 +9470,7 @@
                     </pic:cNvPicPr>
                   </pic:nvPicPr>
                   <pic:blipFill>
-                    <a:blip r:embed="rId29">
+                    <a:blip r:embed="rId28">
                       <a:extLst>
                         <a:ext uri="{28A0092B-C50C-407E-A947-70E740481C1C}">
                           <a14:useLocalDpi xmlns:a14="http://schemas.microsoft.com/office/drawing/2010/main" val="0"/>
@@ -9529,7 +9620,7 @@
                     <pic:cNvPicPr/>
                   </pic:nvPicPr>
                   <pic:blipFill>
-                    <a:blip r:embed="rId30" cstate="print">
+                    <a:blip r:embed="rId29" cstate="print">
                       <a:extLst>
                         <a:ext uri="{28A0092B-C50C-407E-A947-70E740481C1C}">
                           <a14:useLocalDpi xmlns:a14="http://schemas.microsoft.com/office/drawing/2010/main" val="0"/>
@@ -9581,7 +9672,7 @@
       <w:bookmarkStart w:id="27" w:name="_Toc11967517"/>
       <w:bookmarkStart w:id="28" w:name="_Toc11968728"/>
       <w:bookmarkStart w:id="29" w:name="_Toc11968729"/>
-      <w:bookmarkStart w:id="30" w:name="_Toc13240781"/>
+      <w:bookmarkStart w:id="30" w:name="_Toc13325961"/>
       <w:bookmarkEnd w:id="27"/>
       <w:bookmarkEnd w:id="28"/>
       <w:r>
@@ -9757,7 +9848,7 @@
                     <pic:cNvPicPr/>
                   </pic:nvPicPr>
                   <pic:blipFill>
-                    <a:blip r:embed="rId31">
+                    <a:blip r:embed="rId30">
                       <a:extLst>
                         <a:ext uri="{28A0092B-C50C-407E-A947-70E740481C1C}">
                           <a14:useLocalDpi xmlns:a14="http://schemas.microsoft.com/office/drawing/2010/main" val="0"/>
@@ -9811,7 +9902,7 @@
         </w:numPr>
       </w:pPr>
       <w:bookmarkStart w:id="31" w:name="_Toc11968730"/>
-      <w:bookmarkStart w:id="32" w:name="_Toc13240782"/>
+      <w:bookmarkStart w:id="32" w:name="_Toc13325962"/>
       <w:r>
         <w:lastRenderedPageBreak/>
         <w:t>Sales per Month</w:t>
@@ -10047,7 +10138,7 @@
                     <pic:cNvPicPr/>
                   </pic:nvPicPr>
                   <pic:blipFill rotWithShape="1">
-                    <a:blip r:embed="rId32">
+                    <a:blip r:embed="rId31">
                       <a:extLst>
                         <a:ext uri="{28A0092B-C50C-407E-A947-70E740481C1C}">
                           <a14:useLocalDpi xmlns:a14="http://schemas.microsoft.com/office/drawing/2010/main" val="0"/>
@@ -10143,7 +10234,7 @@
         </w:numPr>
       </w:pPr>
       <w:bookmarkStart w:id="33" w:name="_Toc11968731"/>
-      <w:bookmarkStart w:id="34" w:name="_Toc13240783"/>
+      <w:bookmarkStart w:id="34" w:name="_Toc13325963"/>
       <w:r>
         <w:lastRenderedPageBreak/>
         <w:t>Sales by Occupation (Top 10)</w:t>
@@ -10164,14 +10255,14 @@
           <w:sz w:val="24"/>
           <w:szCs w:val="24"/>
         </w:rPr>
-        <w:t>ACME</w:t>
-      </w:r>
-      <w:r>
-        <w:rPr>
-          <w:sz w:val="24"/>
-          <w:szCs w:val="24"/>
-        </w:rPr>
-        <w:t xml:space="preserve"> directors </w:t>
+        <w:t>Our stakeholders</w:t>
+      </w:r>
+      <w:r>
+        <w:rPr>
+          <w:sz w:val="24"/>
+          <w:szCs w:val="24"/>
+        </w:rPr>
+        <w:t xml:space="preserve"> </w:t>
       </w:r>
       <w:r>
         <w:rPr>
@@ -10314,73 +10405,6 @@
           <w:szCs w:val="24"/>
         </w:rPr>
         <w:t>.</w:t>
-      </w:r>
-    </w:p>
-    <w:p>
-      <w:pPr>
-        <w:pStyle w:val="BodyTextStyle"/>
-        <w:rPr>
-          <w:sz w:val="24"/>
-          <w:szCs w:val="24"/>
-        </w:rPr>
-      </w:pPr>
-      <w:r>
-        <w:rPr>
-          <w:sz w:val="24"/>
-          <w:szCs w:val="24"/>
-        </w:rPr>
-        <w:t xml:space="preserve">Also, </w:t>
-      </w:r>
-      <w:r>
-        <w:rPr>
-          <w:sz w:val="24"/>
-          <w:szCs w:val="24"/>
-        </w:rPr>
-        <w:t xml:space="preserve">since the list of occupations is long, </w:t>
-      </w:r>
-      <w:r>
-        <w:rPr>
-          <w:sz w:val="24"/>
-          <w:szCs w:val="24"/>
-        </w:rPr>
-        <w:t xml:space="preserve">we’ve agreed that limiting this result </w:t>
-      </w:r>
-      <w:r>
-        <w:rPr>
-          <w:sz w:val="24"/>
-          <w:szCs w:val="24"/>
-        </w:rPr>
-        <w:t xml:space="preserve">to the top 10 </w:t>
-      </w:r>
-      <w:r>
-        <w:rPr>
-          <w:sz w:val="24"/>
-          <w:szCs w:val="24"/>
-        </w:rPr>
-        <w:t xml:space="preserve">occupations would provide more helpful information than showing </w:t>
-      </w:r>
-      <w:proofErr w:type="gramStart"/>
-      <w:r>
-        <w:rPr>
-          <w:sz w:val="24"/>
-          <w:szCs w:val="24"/>
-        </w:rPr>
-        <w:t xml:space="preserve">all  </w:t>
-      </w:r>
-      <w:r>
-        <w:rPr>
-          <w:sz w:val="24"/>
-          <w:szCs w:val="24"/>
-        </w:rPr>
-        <w:t>of</w:t>
-      </w:r>
-      <w:proofErr w:type="gramEnd"/>
-      <w:r>
-        <w:rPr>
-          <w:sz w:val="24"/>
-          <w:szCs w:val="24"/>
-        </w:rPr>
-        <w:t xml:space="preserve"> them at once.</w:t>
       </w:r>
     </w:p>
     <w:p>
@@ -10429,7 +10453,7 @@
                     <pic:cNvPicPr/>
                   </pic:nvPicPr>
                   <pic:blipFill rotWithShape="1">
-                    <a:blip r:embed="rId33" cstate="print">
+                    <a:blip r:embed="rId32" cstate="print">
                       <a:extLst>
                         <a:ext uri="{28A0092B-C50C-407E-A947-70E740481C1C}">
                           <a14:useLocalDpi xmlns:a14="http://schemas.microsoft.com/office/drawing/2010/main" val="0"/>
@@ -10501,7 +10525,7 @@
         </w:numPr>
       </w:pPr>
       <w:bookmarkStart w:id="35" w:name="_Toc11968732"/>
-      <w:bookmarkStart w:id="36" w:name="_Toc13240784"/>
+      <w:bookmarkStart w:id="36" w:name="_Toc13325964"/>
       <w:r>
         <w:lastRenderedPageBreak/>
         <w:t>Sales by Age group</w:t>
@@ -10579,7 +10603,7 @@
                     <pic:cNvPicPr/>
                   </pic:nvPicPr>
                   <pic:blipFill>
-                    <a:blip r:embed="rId34">
+                    <a:blip r:embed="rId33">
                       <a:extLst>
                         <a:ext uri="{28A0092B-C50C-407E-A947-70E740481C1C}">
                           <a14:useLocalDpi xmlns:a14="http://schemas.microsoft.com/office/drawing/2010/main" val="0"/>
@@ -10620,8 +10644,8 @@
       <w:pPr>
         <w:spacing w:after="0" w:line="240" w:lineRule="auto"/>
         <w:sectPr>
-          <w:footerReference w:type="default" r:id="rId35"/>
-          <w:footerReference w:type="first" r:id="rId36"/>
+          <w:footerReference w:type="default" r:id="rId34"/>
+          <w:footerReference w:type="first" r:id="rId35"/>
           <w:pgSz w:w="11907" w:h="16839" w:code="9"/>
           <w:pgMar w:top="1440" w:right="1080" w:bottom="1440" w:left="1080" w:header="720" w:footer="648" w:gutter="0"/>
           <w:pgNumType w:start="0"/>
@@ -10636,7 +10660,7 @@
         <w:pStyle w:val="Heading1"/>
       </w:pPr>
       <w:bookmarkStart w:id="38" w:name="_Toc11968734"/>
-      <w:bookmarkStart w:id="39" w:name="_Toc13240785"/>
+      <w:bookmarkStart w:id="39" w:name="_Toc13325965"/>
       <w:r>
         <w:lastRenderedPageBreak/>
         <w:t>Dashboard</w:t>
@@ -10728,7 +10752,7 @@
                     <pic:cNvPicPr/>
                   </pic:nvPicPr>
                   <pic:blipFill>
-                    <a:blip r:embed="rId37">
+                    <a:blip r:embed="rId36">
                       <a:extLst>
                         <a:ext uri="{28A0092B-C50C-407E-A947-70E740481C1C}">
                           <a14:useLocalDpi xmlns:a14="http://schemas.microsoft.com/office/drawing/2010/main" val="0"/>
@@ -10983,7 +11007,7 @@
           <w:sz w:val="24"/>
           <w:szCs w:val="24"/>
         </w:rPr>
-        <w:t xml:space="preserve">oover the mouse </w:t>
+        <w:t xml:space="preserve">over the mouse </w:t>
       </w:r>
       <w:r>
         <w:rPr>
@@ -11019,7 +11043,7 @@
       <w:pPr>
         <w:pStyle w:val="Heading1"/>
       </w:pPr>
-      <w:bookmarkStart w:id="41" w:name="_Toc13240786"/>
+      <w:bookmarkStart w:id="41" w:name="_Toc13325966"/>
       <w:r>
         <w:t>Compl</w:t>
       </w:r>
@@ -11111,7 +11135,7 @@
       <w:pPr>
         <w:pStyle w:val="Heading2"/>
       </w:pPr>
-      <w:bookmarkStart w:id="42" w:name="_Toc13240787"/>
+      <w:bookmarkStart w:id="42" w:name="_Toc13325967"/>
       <w:r>
         <w:t>Outliers</w:t>
       </w:r>
@@ -11550,7 +11574,7 @@
                             </pic:cNvPicPr>
                           </pic:nvPicPr>
                           <pic:blipFill>
-                            <a:blip r:embed="rId38">
+                            <a:blip r:embed="rId37">
                               <a:extLst>
                                 <a:ext uri="{28A0092B-C50C-407E-A947-70E740481C1C}">
                                   <a14:useLocalDpi xmlns:a14="http://schemas.microsoft.com/office/drawing/2010/main" val="0"/>
@@ -11775,7 +11799,7 @@
                     <o:lock v:ext="edit" aspectratio="t"/>
                   </v:shapetype>
                   <v:shape id="Picture 56" o:spid="_x0000_s1060" type="#_x0000_t75" style="position:absolute;left:762;width:18980;height:77863;visibility:visible;mso-wrap-style:square" o:gfxdata="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">
-                    <v:imagedata r:id="rId39" o:title=""/>
+                    <v:imagedata r:id="rId38" o:title=""/>
                     <v:shadow on="t" color="black" opacity="26214f" origin=".5,-.5" offset="-.74836mm,.74836mm"/>
                   </v:shape>
                 </v:group>
@@ -12182,7 +12206,7 @@
                           </pic:cNvPicPr>
                         </pic:nvPicPr>
                         <pic:blipFill>
-                          <a:blip r:embed="rId40">
+                          <a:blip r:embed="rId39">
                             <a:extLst>
                               <a:ext uri="{28A0092B-C50C-407E-A947-70E740481C1C}">
                                 <a14:useLocalDpi xmlns:a14="http://schemas.microsoft.com/office/drawing/2010/main" val="0"/>
@@ -12293,7 +12317,7 @@
             <w:pict>
               <v:group w14:anchorId="633E0751" id="Group 65" o:spid="_x0000_s1063" style="position:absolute;margin-left:258.3pt;margin-top:2.85pt;width:218pt;height:703.55pt;z-index:251665408" coordsize="27686,89351" o:gfxdata="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">
                 <v:shape id="Picture 57" o:spid="_x0000_s1064" type="#_x0000_t75" style="position:absolute;left:1101;width:18288;height:78714;visibility:visible;mso-wrap-style:square" o:gfxdata="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">
-                  <v:imagedata r:id="rId41" o:title=""/>
+                  <v:imagedata r:id="rId40" o:title=""/>
                   <v:shadow on="t" color="black" opacity="26214f" origin=".5,-.5" offset="-.74836mm,.74836mm"/>
                 </v:shape>
                 <v:shape id="Text Box 62" o:spid="_x0000_s1065" type="#_x0000_t202" style="position:absolute;top:79064;width:27686;height:10287;visibility:visible;mso-wrap-style:square;v-text-anchor:top" o:gfxdata="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" fillcolor="white [3201]" stroked="f" strokeweight=".5pt">
@@ -12377,7 +12401,7 @@
           <w:rFonts w:eastAsia="Times New Roman"/>
         </w:rPr>
       </w:pPr>
-      <w:bookmarkStart w:id="43" w:name="_Toc13240788"/>
+      <w:bookmarkStart w:id="43" w:name="_Toc13325968"/>
       <w:r>
         <w:rPr>
           <w:rFonts w:eastAsia="Times New Roman"/>
@@ -12501,7 +12525,7 @@
                     <pic:cNvPicPr/>
                   </pic:nvPicPr>
                   <pic:blipFill>
-                    <a:blip r:embed="rId42" cstate="print">
+                    <a:blip r:embed="rId41" cstate="print">
                       <a:extLst>
                         <a:ext uri="{28A0092B-C50C-407E-A947-70E740481C1C}">
                           <a14:useLocalDpi xmlns:a14="http://schemas.microsoft.com/office/drawing/2010/main" val="0"/>
@@ -12568,7 +12592,7 @@
           <w:rFonts w:eastAsia="Times New Roman"/>
         </w:rPr>
       </w:pPr>
-      <w:bookmarkStart w:id="44" w:name="_Toc13240789"/>
+      <w:bookmarkStart w:id="44" w:name="_Toc13325969"/>
       <w:r>
         <w:rPr>
           <w:rFonts w:eastAsia="Times New Roman"/>
@@ -12744,7 +12768,7 @@
                           </pic:cNvPicPr>
                         </pic:nvPicPr>
                         <pic:blipFill>
-                          <a:blip r:embed="rId43" cstate="print">
+                          <a:blip r:embed="rId42" cstate="print">
                             <a:extLst>
                               <a:ext uri="{28A0092B-C50C-407E-A947-70E740481C1C}">
                                 <a14:useLocalDpi xmlns:a14="http://schemas.microsoft.com/office/drawing/2010/main" val="0"/>
@@ -13235,7 +13259,7 @@
             <w:pict>
               <v:group w14:anchorId="7976C2C9" id="Group 68" o:spid="_x0000_s1066" style="position:absolute;margin-left:-5.45pt;margin-top:52.25pt;width:508.25pt;height:387.45pt;z-index:251683840" coordsize="64547,49206" o:gfxdata="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">
                 <v:shape id="Picture 52" o:spid="_x0000_s1067" type="#_x0000_t75" style="position:absolute;width:64547;height:49206;visibility:visible;mso-wrap-style:square" o:gfxdata="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">
-                  <v:imagedata r:id="rId44" o:title=""/>
+                  <v:imagedata r:id="rId43" o:title=""/>
                 </v:shape>
                 <v:group id="Group 67" o:spid="_x0000_s1068" style="position:absolute;left:1594;top:1382;width:52206;height:47102" coordorigin=",106" coordsize="52205,47102" o:gfxdata="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">
                   <v:shape id="Text Box 55" o:spid="_x0000_s1069" type="#_x0000_t202" style="position:absolute;left:1382;top:850;width:6486;height:6486;visibility:visible;mso-wrap-style:square;v-text-anchor:top" o:gfxdata="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" filled="f" stroked="f" strokeweight=".5pt">
@@ -13733,7 +13757,7 @@
           <w:rFonts w:eastAsia="Times New Roman"/>
         </w:rPr>
       </w:pPr>
-      <w:bookmarkStart w:id="45" w:name="_Toc13240790"/>
+      <w:bookmarkStart w:id="45" w:name="_Toc13325970"/>
       <w:r>
         <w:rPr>
           <w:rFonts w:eastAsia="Times New Roman"/>
@@ -14100,7 +14124,7 @@
           <w:rFonts w:eastAsia="Times New Roman" w:cs="Times New Roman"/>
         </w:rPr>
       </w:pPr>
-      <w:bookmarkStart w:id="46" w:name="_Toc13240791"/>
+      <w:bookmarkStart w:id="46" w:name="_Toc13325971"/>
       <w:r>
         <w:rPr>
           <w:rFonts w:eastAsia="Times New Roman"/>
@@ -14133,7 +14157,7 @@
           <w:rFonts w:eastAsia="Times New Roman"/>
         </w:rPr>
       </w:pPr>
-      <w:bookmarkStart w:id="47" w:name="_Toc13240792"/>
+      <w:bookmarkStart w:id="47" w:name="_Toc13325972"/>
       <w:r>
         <w:rPr>
           <w:rFonts w:eastAsia="Times New Roman"/>
@@ -14239,7 +14263,7 @@
           <w:rFonts w:eastAsia="Times New Roman"/>
         </w:rPr>
       </w:pPr>
-      <w:bookmarkStart w:id="48" w:name="_Toc13240793"/>
+      <w:bookmarkStart w:id="48" w:name="_Toc13325973"/>
       <w:r>
         <w:rPr>
           <w:rFonts w:eastAsia="Times New Roman"/>
@@ -14455,15 +14479,7 @@
         </w:rPr>
       </w:pPr>
       <w:r>
-        <w:t xml:space="preserve">We’ve also made available other good insights by way of the complimentary visualizations, so </w:t>
-      </w:r>
-      <w:proofErr w:type="spellStart"/>
-      <w:r>
-        <w:t>the</w:t>
-      </w:r>
-      <w:proofErr w:type="spellEnd"/>
-      <w:r>
-        <w:t xml:space="preserve"> stakeholders could see the same information form another angle, or discover new findings. </w:t>
+        <w:t xml:space="preserve">We’ve also made available other good insights by way of the complimentary visualizations, so the stakeholders could see the same information form another angle, or discover new findings. </w:t>
       </w:r>
     </w:p>
     <w:p>
@@ -14547,7 +14563,7 @@
           <w:rFonts w:eastAsia="Times New Roman"/>
         </w:rPr>
       </w:pPr>
-      <w:bookmarkStart w:id="49" w:name="_Toc13240794"/>
+      <w:bookmarkStart w:id="49" w:name="_Toc13325974"/>
       <w:r>
         <w:rPr>
           <w:rFonts w:eastAsia="Times New Roman"/>
@@ -14555,6 +14571,79 @@
         <w:t>References</w:t>
       </w:r>
       <w:bookmarkEnd w:id="49"/>
+    </w:p>
+    <w:p>
+      <w:pPr>
+        <w:spacing w:after="0" w:line="240" w:lineRule="auto"/>
+        <w:rPr>
+          <w:rFonts w:eastAsia="Times New Roman" w:cs="Times New Roman"/>
+        </w:rPr>
+      </w:pPr>
+    </w:p>
+    <w:p>
+      <w:pPr>
+        <w:spacing w:after="0" w:line="240" w:lineRule="auto"/>
+        <w:rPr>
+          <w:rFonts w:eastAsia="Times New Roman" w:cs="Times New Roman"/>
+        </w:rPr>
+      </w:pPr>
+      <w:r>
+        <w:rPr>
+          <w:rFonts w:eastAsia="Times New Roman" w:cs="Times New Roman"/>
+        </w:rPr>
+        <w:t xml:space="preserve">Black Friday (2018) </w:t>
+      </w:r>
+      <w:r>
+        <w:rPr>
+          <w:rFonts w:eastAsia="Times New Roman" w:cs="Times New Roman"/>
+          <w:i/>
+          <w:iCs/>
+        </w:rPr>
+        <w:t xml:space="preserve">A study of sales </w:t>
+      </w:r>
+      <w:r>
+        <w:rPr>
+          <w:rFonts w:eastAsia="Times New Roman" w:cs="Times New Roman"/>
+          <w:i/>
+          <w:iCs/>
+        </w:rPr>
+        <w:t>through</w:t>
+      </w:r>
+      <w:r>
+        <w:rPr>
+          <w:rFonts w:eastAsia="Times New Roman" w:cs="Times New Roman"/>
+          <w:i/>
+          <w:iCs/>
+        </w:rPr>
+        <w:t xml:space="preserve"> consumer behaviours</w:t>
+      </w:r>
+      <w:r>
+        <w:rPr>
+          <w:rFonts w:eastAsia="Times New Roman" w:cs="Times New Roman"/>
+        </w:rPr>
+        <w:t xml:space="preserve">. Available at: </w:t>
+      </w:r>
+      <w:hyperlink r:id="rId44" w:history="1">
+        <w:r>
+          <w:rPr>
+            <w:rStyle w:val="Hyperlink"/>
+            <w:rFonts w:eastAsia="Times New Roman" w:cs="Times New Roman"/>
+          </w:rPr>
+          <w:t>https://www.kaggle.com/mehdidag/black-friday</w:t>
+        </w:r>
+      </w:hyperlink>
+      <w:r>
+        <w:rPr>
+          <w:rFonts w:eastAsia="Times New Roman" w:cs="Times New Roman"/>
+        </w:rPr>
+        <w:t xml:space="preserve"> </w:t>
+      </w:r>
+      <w:r>
+        <w:rPr>
+          <w:rFonts w:eastAsia="Times New Roman" w:cs="Times New Roman"/>
+        </w:rPr>
+        <w:t>[Accessed May 25 2019].</w:t>
+      </w:r>
     </w:p>
     <w:p>
       <w:pPr>
@@ -15659,6 +15748,92 @@
     </w:lvl>
   </w:abstractNum>
   <w:abstractNum w:abstractNumId="7" w15:restartNumberingAfterBreak="0">
+    <w:nsid w:val="67711D19"/>
+    <w:multiLevelType w:val="hybridMultilevel"/>
+    <w:tmpl w:val="ED9AF6E4"/>
+    <w:lvl w:ilvl="0" w:tplc="0409000F">
+      <w:start w:val="1"/>
+      <w:numFmt w:val="decimal"/>
+      <w:lvlText w:val="%1."/>
+      <w:lvlJc w:val="left"/>
+      <w:pPr>
+        <w:ind w:left="720" w:hanging="360"/>
+      </w:pPr>
+    </w:lvl>
+    <w:lvl w:ilvl="1" w:tplc="04090019" w:tentative="1">
+      <w:start w:val="1"/>
+      <w:numFmt w:val="lowerLetter"/>
+      <w:lvlText w:val="%2."/>
+      <w:lvlJc w:val="left"/>
+      <w:pPr>
+        <w:ind w:left="1440" w:hanging="360"/>
+      </w:pPr>
+    </w:lvl>
+    <w:lvl w:ilvl="2" w:tplc="0409001B" w:tentative="1">
+      <w:start w:val="1"/>
+      <w:numFmt w:val="lowerRoman"/>
+      <w:lvlText w:val="%3."/>
+      <w:lvlJc w:val="right"/>
+      <w:pPr>
+        <w:ind w:left="2160" w:hanging="180"/>
+      </w:pPr>
+    </w:lvl>
+    <w:lvl w:ilvl="3" w:tplc="0409000F" w:tentative="1">
+      <w:start w:val="1"/>
+      <w:numFmt w:val="decimal"/>
+      <w:lvlText w:val="%4."/>
+      <w:lvlJc w:val="left"/>
+      <w:pPr>
+        <w:ind w:left="2880" w:hanging="360"/>
+      </w:pPr>
+    </w:lvl>
+    <w:lvl w:ilvl="4" w:tplc="04090019" w:tentative="1">
+      <w:start w:val="1"/>
+      <w:numFmt w:val="lowerLetter"/>
+      <w:lvlText w:val="%5."/>
+      <w:lvlJc w:val="left"/>
+      <w:pPr>
+        <w:ind w:left="3600" w:hanging="360"/>
+      </w:pPr>
+    </w:lvl>
+    <w:lvl w:ilvl="5" w:tplc="0409001B" w:tentative="1">
+      <w:start w:val="1"/>
+      <w:numFmt w:val="lowerRoman"/>
+      <w:lvlText w:val="%6."/>
+      <w:lvlJc w:val="right"/>
+      <w:pPr>
+        <w:ind w:left="4320" w:hanging="180"/>
+      </w:pPr>
+    </w:lvl>
+    <w:lvl w:ilvl="6" w:tplc="0409000F" w:tentative="1">
+      <w:start w:val="1"/>
+      <w:numFmt w:val="decimal"/>
+      <w:lvlText w:val="%7."/>
+      <w:lvlJc w:val="left"/>
+      <w:pPr>
+        <w:ind w:left="5040" w:hanging="360"/>
+      </w:pPr>
+    </w:lvl>
+    <w:lvl w:ilvl="7" w:tplc="04090019" w:tentative="1">
+      <w:start w:val="1"/>
+      <w:numFmt w:val="lowerLetter"/>
+      <w:lvlText w:val="%8."/>
+      <w:lvlJc w:val="left"/>
+      <w:pPr>
+        <w:ind w:left="5760" w:hanging="360"/>
+      </w:pPr>
+    </w:lvl>
+    <w:lvl w:ilvl="8" w:tplc="0409001B" w:tentative="1">
+      <w:start w:val="1"/>
+      <w:numFmt w:val="lowerRoman"/>
+      <w:lvlText w:val="%9."/>
+      <w:lvlJc w:val="right"/>
+      <w:pPr>
+        <w:ind w:left="6480" w:hanging="180"/>
+      </w:pPr>
+    </w:lvl>
+  </w:abstractNum>
+  <w:abstractNum w:abstractNumId="8" w15:restartNumberingAfterBreak="0">
     <w:nsid w:val="74D61112"/>
     <w:multiLevelType w:val="hybridMultilevel"/>
     <w:tmpl w:val="FFB21F10"/>
@@ -15771,7 +15946,7 @@
       </w:rPr>
     </w:lvl>
   </w:abstractNum>
-  <w:abstractNum w:abstractNumId="8" w15:restartNumberingAfterBreak="0">
+  <w:abstractNum w:abstractNumId="9" w15:restartNumberingAfterBreak="0">
     <w:nsid w:val="79EC1A9D"/>
     <w:multiLevelType w:val="hybridMultilevel"/>
     <w:tmpl w:val="5F8CEB2E"/>
@@ -15924,7 +16099,7 @@
     <w:abstractNumId w:val="2"/>
   </w:num>
   <w:num w:numId="5">
-    <w:abstractNumId w:val="7"/>
+    <w:abstractNumId w:val="8"/>
   </w:num>
   <w:num w:numId="6">
     <w:abstractNumId w:val="3"/>
@@ -15939,7 +16114,10 @@
     <w:abstractNumId w:val="1"/>
   </w:num>
   <w:num w:numId="10">
-    <w:abstractNumId w:val="8"/>
+    <w:abstractNumId w:val="9"/>
+  </w:num>
+  <w:num w:numId="11">
+    <w:abstractNumId w:val="7"/>
   </w:num>
 </w:numbering>
 </file>
@@ -17692,7 +17870,7 @@
 </file>
 
 <file path=customXml/itemProps2.xml><?xml version="1.0" encoding="utf-8"?>
-<ds:datastoreItem xmlns:ds="http://schemas.openxmlformats.org/officeDocument/2006/customXml" ds:itemID="{3C8AF720-60D3-9D40-BDD5-2D45450A7A0F}">
+<ds:datastoreItem xmlns:ds="http://schemas.openxmlformats.org/officeDocument/2006/customXml" ds:itemID="{17B09C07-00F5-2A4E-8BD8-A191A2B9AC9E}">
   <ds:schemaRefs>
     <ds:schemaRef ds:uri="http://schemas.openxmlformats.org/officeDocument/2006/bibliography"/>
   </ds:schemaRefs>

</xml_diff>

<commit_message>
Rename complimentaryViz file + Update report
</commit_message>
<xml_diff>
--- a/report/WineSales_CA1report.docx
+++ b/report/WineSales_CA1report.docx
@@ -6630,69 +6630,61 @@
         <w:rPr>
           <w:szCs w:val="24"/>
         </w:rPr>
-        <w:t>This analysis was conducted as part of a group project CA-1</w:t>
-      </w:r>
-      <w:bookmarkStart w:id="3" w:name="_GoBack"/>
+        <w:t>This analysis was conducted as part of a group project CA-1 for the Data Visualization module, Higher Diploma in Science in Data Analytics, National College of Ireland.</w:t>
+      </w:r>
+    </w:p>
+    <w:p>
+      <w:pPr>
+        <w:rPr>
+          <w:szCs w:val="24"/>
+        </w:rPr>
+      </w:pPr>
+      <w:r>
+        <w:rPr>
+          <w:szCs w:val="24"/>
+        </w:rPr>
+        <w:t>The goal of this project is to use a large dataset in order to create deliverables using visualization techniques learned in class and in our research.</w:t>
+      </w:r>
+    </w:p>
+    <w:p>
+      <w:pPr>
+        <w:rPr>
+          <w:szCs w:val="24"/>
+        </w:rPr>
+      </w:pPr>
+      <w:r>
+        <w:rPr>
+          <w:szCs w:val="24"/>
+        </w:rPr>
+        <w:t>According to Myatt (2007), a large range of disciplines, from biology to economics, and medical to social research, use data to understand the information available and validate or refute hypotheses.</w:t>
+      </w:r>
+    </w:p>
+    <w:p>
+      <w:pPr>
+        <w:pStyle w:val="BodyTextStyle"/>
+      </w:pPr>
+    </w:p>
+    <w:p>
+      <w:pPr>
+        <w:pStyle w:val="Heading1"/>
+        <w:rPr>
+          <w:color w:val="620A07"/>
+        </w:rPr>
+      </w:pPr>
+      <w:bookmarkStart w:id="3" w:name="_Toc13325949"/>
+      <w:r>
+        <w:rPr>
+          <w:color w:val="620A07"/>
+        </w:rPr>
+        <w:t xml:space="preserve">Scope of this </w:t>
+      </w:r>
+      <w:r>
+        <w:rPr>
+          <w:color w:val="620A07"/>
+        </w:rPr>
+        <w:t>project</w:t>
+      </w:r>
       <w:bookmarkEnd w:id="3"/>
-      <w:r>
-        <w:rPr>
-          <w:szCs w:val="24"/>
-        </w:rPr>
-        <w:t xml:space="preserve"> for the Data Visualization module, Higher Diploma in Science in Data Analytics, National College of Ireland.</w:t>
-      </w:r>
-    </w:p>
-    <w:p>
-      <w:pPr>
-        <w:rPr>
-          <w:szCs w:val="24"/>
-        </w:rPr>
-      </w:pPr>
-      <w:r>
-        <w:rPr>
-          <w:szCs w:val="24"/>
-        </w:rPr>
-        <w:t>The goal of this project is to use a large dataset in order to create deliverables using visualization techniques learned in class and in our research.</w:t>
-      </w:r>
-    </w:p>
-    <w:p>
-      <w:pPr>
-        <w:rPr>
-          <w:szCs w:val="24"/>
-        </w:rPr>
-      </w:pPr>
-      <w:r>
-        <w:rPr>
-          <w:szCs w:val="24"/>
-        </w:rPr>
-        <w:t>According to Myatt (2007), a large range of disciplines, from biology to economics, and medical to social research, use data to understand the information available and validate or refute hypotheses.</w:t>
-      </w:r>
-    </w:p>
-    <w:p>
-      <w:pPr>
-        <w:pStyle w:val="BodyTextStyle"/>
-      </w:pPr>
-    </w:p>
-    <w:p>
-      <w:pPr>
-        <w:pStyle w:val="Heading1"/>
-        <w:rPr>
-          <w:color w:val="620A07"/>
-        </w:rPr>
-      </w:pPr>
-      <w:bookmarkStart w:id="4" w:name="_Toc13325949"/>
-      <w:r>
-        <w:rPr>
-          <w:color w:val="620A07"/>
-        </w:rPr>
-        <w:t xml:space="preserve">Scope of this </w:t>
-      </w:r>
-      <w:r>
-        <w:rPr>
-          <w:color w:val="620A07"/>
-        </w:rPr>
-        <w:t>project</w:t>
-      </w:r>
-      <w:bookmarkEnd w:id="4"/>
     </w:p>
     <w:p/>
     <w:p>
@@ -7077,7 +7069,13 @@
         <w:rPr>
           <w:szCs w:val="24"/>
         </w:rPr>
-        <w:t xml:space="preserve">at </w:t>
+        <w:t>at</w:t>
+      </w:r>
+      <w:r>
+        <w:rPr>
+          <w:szCs w:val="24"/>
+        </w:rPr>
+        <w:t xml:space="preserve"> </w:t>
       </w:r>
       <w:hyperlink r:id="rId10" w:history="1">
         <w:r>
@@ -7085,37 +7083,9 @@
             <w:rStyle w:val="Hyperlink"/>
             <w:szCs w:val="24"/>
           </w:rPr>
-          <w:t>https://github.com/andreamussap/NCI_HDSDAJAN19A_DataViz/blob/master/inforgraphic/</w:t>
+          <w:t>https://github.com/andreamussap/NCI_HDSDAJAN19A_DataViz/blob/master/inforgraphic/WineSales_CA1_Infographic.png</w:t>
         </w:r>
       </w:hyperlink>
-      <w:r>
-        <w:rPr>
-          <w:rStyle w:val="Hyperlink"/>
-          <w:szCs w:val="24"/>
-        </w:rPr>
-        <w:t>WineSales_CA1_Infographic.png</w:t>
-      </w:r>
-      <w:r>
-        <w:rPr>
-          <w:szCs w:val="24"/>
-        </w:rPr>
-        <w:t xml:space="preserve"> </w:t>
-      </w:r>
-    </w:p>
-    <w:p>
-      <w:pPr>
-        <w:spacing w:line="360" w:lineRule="auto"/>
-        <w:ind w:left="360"/>
-        <w:rPr>
-          <w:szCs w:val="24"/>
-        </w:rPr>
-      </w:pPr>
-      <w:r>
-        <w:rPr>
-          <w:szCs w:val="24"/>
-        </w:rPr>
-        <w:t xml:space="preserve"> </w:t>
-      </w:r>
     </w:p>
     <w:p>
       <w:pPr>
@@ -7149,8 +7119,8 @@
           <w:color w:val="620A07"/>
         </w:rPr>
       </w:pPr>
-      <w:bookmarkStart w:id="5" w:name="_Toc11968718"/>
-      <w:bookmarkStart w:id="6" w:name="_Toc13325950"/>
+      <w:bookmarkStart w:id="4" w:name="_Toc11968718"/>
+      <w:bookmarkStart w:id="5" w:name="_Toc13325950"/>
       <w:r>
         <w:rPr>
           <w:color w:val="620A07"/>
@@ -7158,8 +7128,8 @@
         <w:lastRenderedPageBreak/>
         <w:t>Exploratory Data Analysis</w:t>
       </w:r>
+      <w:bookmarkEnd w:id="4"/>
       <w:bookmarkEnd w:id="5"/>
-      <w:bookmarkEnd w:id="6"/>
     </w:p>
     <w:p>
       <w:pPr>
@@ -7196,13 +7166,13 @@
           <w:numId w:val="11"/>
         </w:numPr>
       </w:pPr>
-      <w:bookmarkStart w:id="7" w:name="_Toc12291532"/>
-      <w:bookmarkStart w:id="8" w:name="_Toc13325951"/>
+      <w:bookmarkStart w:id="6" w:name="_Toc12291532"/>
+      <w:bookmarkStart w:id="7" w:name="_Toc13325951"/>
       <w:r>
         <w:t>Problem definition</w:t>
       </w:r>
+      <w:bookmarkEnd w:id="6"/>
       <w:bookmarkEnd w:id="7"/>
-      <w:bookmarkEnd w:id="8"/>
     </w:p>
     <w:p>
       <w:pPr>
@@ -7225,13 +7195,13 @@
           <w:numId w:val="11"/>
         </w:numPr>
       </w:pPr>
-      <w:bookmarkStart w:id="9" w:name="_Toc12291533"/>
-      <w:bookmarkStart w:id="10" w:name="_Toc13325952"/>
+      <w:bookmarkStart w:id="8" w:name="_Toc12291533"/>
+      <w:bookmarkStart w:id="9" w:name="_Toc13325952"/>
       <w:r>
         <w:t>Data Preparation</w:t>
       </w:r>
+      <w:bookmarkEnd w:id="8"/>
       <w:bookmarkEnd w:id="9"/>
-      <w:bookmarkEnd w:id="10"/>
     </w:p>
     <w:p>
       <w:pPr>
@@ -7254,13 +7224,13 @@
           <w:numId w:val="11"/>
         </w:numPr>
       </w:pPr>
-      <w:bookmarkStart w:id="11" w:name="_Toc12291534"/>
-      <w:bookmarkStart w:id="12" w:name="_Toc13325953"/>
+      <w:bookmarkStart w:id="10" w:name="_Toc12291534"/>
+      <w:bookmarkStart w:id="11" w:name="_Toc13325953"/>
       <w:r>
         <w:t>Implementation of the analysis</w:t>
       </w:r>
+      <w:bookmarkEnd w:id="10"/>
       <w:bookmarkEnd w:id="11"/>
-      <w:bookmarkEnd w:id="12"/>
     </w:p>
     <w:p>
       <w:pPr>
@@ -7295,54 +7265,54 @@
           <w:numId w:val="11"/>
         </w:numPr>
       </w:pPr>
-      <w:bookmarkStart w:id="13" w:name="_Toc12291535"/>
-      <w:bookmarkStart w:id="14" w:name="_Toc13325954"/>
+      <w:bookmarkStart w:id="12" w:name="_Toc12291535"/>
+      <w:bookmarkStart w:id="13" w:name="_Toc13325954"/>
       <w:r>
         <w:t>Deployment of the analysis</w:t>
       </w:r>
+      <w:bookmarkEnd w:id="12"/>
       <w:bookmarkEnd w:id="13"/>
+    </w:p>
+    <w:p>
+      <w:pPr>
+        <w:pStyle w:val="BodyText"/>
+      </w:pPr>
+      <w:r>
+        <w:t xml:space="preserve">In this last step, the results are made available to </w:t>
+      </w:r>
+      <w:r>
+        <w:t xml:space="preserve">the </w:t>
+      </w:r>
+      <w:r>
+        <w:t>intended audience of the research.</w:t>
+      </w:r>
+    </w:p>
+    <w:p>
+      <w:pPr>
+        <w:pStyle w:val="BodyText"/>
+      </w:pPr>
+    </w:p>
+    <w:p>
+      <w:r>
+        <w:t>This report follows these four major stages as them provide a logically organized sequence.</w:t>
+      </w:r>
+    </w:p>
+    <w:p>
+      <w:pPr>
+        <w:pStyle w:val="BodyTextStyle"/>
+      </w:pPr>
+    </w:p>
+    <w:p>
+      <w:pPr>
+        <w:pStyle w:val="Heading1"/>
+      </w:pPr>
+      <w:bookmarkStart w:id="14" w:name="_Toc11968721"/>
+      <w:bookmarkStart w:id="15" w:name="_Toc13325955"/>
+      <w:r>
+        <w:t>About the Dataset</w:t>
+      </w:r>
       <w:bookmarkEnd w:id="14"/>
-    </w:p>
-    <w:p>
-      <w:pPr>
-        <w:pStyle w:val="BodyText"/>
-      </w:pPr>
-      <w:r>
-        <w:t xml:space="preserve">In this last step, the results are made available to </w:t>
-      </w:r>
-      <w:r>
-        <w:t xml:space="preserve">the </w:t>
-      </w:r>
-      <w:r>
-        <w:t>intended audience of the research.</w:t>
-      </w:r>
-    </w:p>
-    <w:p>
-      <w:pPr>
-        <w:pStyle w:val="BodyText"/>
-      </w:pPr>
-    </w:p>
-    <w:p>
-      <w:r>
-        <w:t>This report follows these four major stages as them provide a logically organized sequence.</w:t>
-      </w:r>
-    </w:p>
-    <w:p>
-      <w:pPr>
-        <w:pStyle w:val="BodyTextStyle"/>
-      </w:pPr>
-    </w:p>
-    <w:p>
-      <w:pPr>
-        <w:pStyle w:val="Heading1"/>
-      </w:pPr>
-      <w:bookmarkStart w:id="15" w:name="_Toc11968721"/>
-      <w:bookmarkStart w:id="16" w:name="_Toc13325955"/>
-      <w:r>
-        <w:t>About the Dataset</w:t>
-      </w:r>
       <w:bookmarkEnd w:id="15"/>
-      <w:bookmarkEnd w:id="16"/>
     </w:p>
     <w:p/>
     <w:p>
@@ -7631,8 +7601,8 @@
       <w:pPr>
         <w:pStyle w:val="Heading1"/>
       </w:pPr>
-      <w:bookmarkStart w:id="17" w:name="_Toc11968723"/>
-      <w:bookmarkStart w:id="18" w:name="_Toc13325956"/>
+      <w:bookmarkStart w:id="16" w:name="_Toc11968723"/>
+      <w:bookmarkStart w:id="17" w:name="_Toc13325956"/>
       <w:r>
         <w:lastRenderedPageBreak/>
         <w:t>Interactive Visuali</w:t>
@@ -7643,8 +7613,8 @@
       <w:r>
         <w:t>ation</w:t>
       </w:r>
+      <w:bookmarkEnd w:id="16"/>
       <w:bookmarkEnd w:id="17"/>
-      <w:bookmarkEnd w:id="18"/>
     </w:p>
     <w:p/>
     <w:p>
@@ -7676,134 +7646,62 @@
     <w:p>
       <w:pPr>
         <w:pStyle w:val="BulletStyle"/>
-        <w:rPr>
-          <w:sz w:val="24"/>
-          <w:szCs w:val="24"/>
-        </w:rPr>
-      </w:pPr>
-      <w:r>
-        <w:rPr>
-          <w:sz w:val="24"/>
-          <w:szCs w:val="24"/>
-        </w:rPr>
+      </w:pPr>
+      <w:r>
         <w:t>Identify the objective and audience</w:t>
       </w:r>
       <w:r>
-        <w:rPr>
-          <w:sz w:val="24"/>
-          <w:szCs w:val="24"/>
-        </w:rPr>
         <w:t>.</w:t>
       </w:r>
     </w:p>
     <w:p>
       <w:pPr>
         <w:pStyle w:val="BulletStyle"/>
-        <w:rPr>
-          <w:sz w:val="24"/>
-          <w:szCs w:val="24"/>
-        </w:rPr>
-      </w:pPr>
-      <w:r>
-        <w:rPr>
-          <w:sz w:val="24"/>
-          <w:szCs w:val="24"/>
-        </w:rPr>
+      </w:pPr>
+      <w:r>
         <w:t>Pick a theme (</w:t>
       </w:r>
       <w:r>
-        <w:rPr>
-          <w:sz w:val="24"/>
-          <w:szCs w:val="24"/>
-        </w:rPr>
         <w:t>color</w:t>
       </w:r>
       <w:r>
-        <w:rPr>
-          <w:sz w:val="24"/>
-          <w:szCs w:val="24"/>
-        </w:rPr>
         <w:t xml:space="preserve"> palette, images)</w:t>
       </w:r>
       <w:r>
-        <w:rPr>
-          <w:sz w:val="24"/>
-          <w:szCs w:val="24"/>
-        </w:rPr>
         <w:t>.</w:t>
       </w:r>
     </w:p>
     <w:p>
       <w:pPr>
         <w:pStyle w:val="BulletStyle"/>
-        <w:rPr>
-          <w:sz w:val="24"/>
-          <w:szCs w:val="24"/>
-        </w:rPr>
-      </w:pPr>
-      <w:r>
-        <w:rPr>
-          <w:sz w:val="24"/>
-          <w:szCs w:val="24"/>
-        </w:rPr>
+      </w:pPr>
+      <w:r>
         <w:t xml:space="preserve">Create </w:t>
       </w:r>
       <w:r>
-        <w:rPr>
-          <w:sz w:val="24"/>
-          <w:szCs w:val="24"/>
-        </w:rPr>
         <w:t>visuali</w:t>
       </w:r>
       <w:r>
-        <w:rPr>
-          <w:sz w:val="24"/>
-          <w:szCs w:val="24"/>
-        </w:rPr>
         <w:t>z</w:t>
       </w:r>
       <w:r>
-        <w:rPr>
-          <w:sz w:val="24"/>
-          <w:szCs w:val="24"/>
-        </w:rPr>
         <w:t>ations</w:t>
       </w:r>
       <w:r>
-        <w:rPr>
-          <w:sz w:val="24"/>
-          <w:szCs w:val="24"/>
-        </w:rPr>
         <w:t xml:space="preserve"> (worksheets)</w:t>
       </w:r>
       <w:r>
-        <w:rPr>
-          <w:sz w:val="24"/>
-          <w:szCs w:val="24"/>
-        </w:rPr>
         <w:t>.</w:t>
       </w:r>
     </w:p>
     <w:p>
       <w:pPr>
         <w:pStyle w:val="BulletStyle"/>
-        <w:rPr>
-          <w:sz w:val="24"/>
-          <w:szCs w:val="24"/>
-        </w:rPr>
-      </w:pPr>
-      <w:r>
-        <w:rPr>
-          <w:sz w:val="24"/>
-          <w:szCs w:val="24"/>
-        </w:rPr>
+      </w:pPr>
+      <w:r>
         <w:t>Create the dashboard and apply filters</w:t>
       </w:r>
       <w:r>
-        <w:rPr>
-          <w:sz w:val="24"/>
-          <w:szCs w:val="24"/>
-        </w:rPr>
         <w:t>.</w:t>
       </w:r>
     </w:p>
@@ -7837,11 +7735,6 @@
     <w:p>
       <w:pPr>
         <w:pStyle w:val="BulletStyle"/>
-        <w:numPr>
-          <w:ilvl w:val="0"/>
-          <w:numId w:val="0"/>
-        </w:numPr>
-        <w:ind w:left="259"/>
         <w:rPr>
           <w:rStyle w:val="Hyperlink"/>
           <w:sz w:val="24"/>
@@ -7878,21 +7771,119 @@
     <w:p>
       <w:pPr>
         <w:pStyle w:val="BulletStyle"/>
-        <w:numPr>
-          <w:ilvl w:val="0"/>
-          <w:numId w:val="0"/>
-        </w:numPr>
-        <w:ind w:left="259"/>
       </w:pPr>
     </w:p>
     <w:p>
       <w:pPr>
         <w:pStyle w:val="BulletStyle"/>
-        <w:numPr>
-          <w:ilvl w:val="0"/>
-          <w:numId w:val="0"/>
-        </w:numPr>
-        <w:ind w:left="259"/>
+        <w:rPr>
+          <w:b/>
+          <w:bCs/>
+          <w:sz w:val="24"/>
+          <w:szCs w:val="24"/>
+        </w:rPr>
+      </w:pPr>
+      <w:r>
+        <w:rPr>
+          <w:b/>
+          <w:bCs/>
+          <w:sz w:val="24"/>
+          <w:szCs w:val="24"/>
+        </w:rPr>
+        <w:t>Note</w:t>
+      </w:r>
+    </w:p>
+    <w:p>
+      <w:pPr>
+        <w:pStyle w:val="BulletStyle"/>
+      </w:pPr>
+      <w:r>
+        <w:rPr>
+          <w:sz w:val="24"/>
+          <w:szCs w:val="24"/>
+        </w:rPr>
+        <w:t xml:space="preserve">Tableau files for the interactive </w:t>
+      </w:r>
+      <w:r>
+        <w:rPr>
+          <w:sz w:val="24"/>
+          <w:szCs w:val="24"/>
+        </w:rPr>
+        <w:t>visualization</w:t>
+      </w:r>
+      <w:r>
+        <w:rPr>
+          <w:sz w:val="24"/>
+          <w:szCs w:val="24"/>
+        </w:rPr>
+        <w:t xml:space="preserve"> and complimentary </w:t>
+      </w:r>
+      <w:r>
+        <w:rPr>
+          <w:sz w:val="24"/>
+          <w:szCs w:val="24"/>
+        </w:rPr>
+        <w:t>visualizations</w:t>
+      </w:r>
+      <w:r>
+        <w:rPr>
+          <w:sz w:val="24"/>
+          <w:szCs w:val="24"/>
+        </w:rPr>
+        <w:t xml:space="preserve"> are available in folder \</w:t>
+      </w:r>
+      <w:proofErr w:type="spellStart"/>
+      <w:r>
+        <w:rPr>
+          <w:sz w:val="24"/>
+          <w:szCs w:val="24"/>
+        </w:rPr>
+        <w:t>Tableau_files</w:t>
+      </w:r>
+      <w:proofErr w:type="spellEnd"/>
+      <w:r>
+        <w:rPr>
+          <w:sz w:val="24"/>
+          <w:szCs w:val="24"/>
+        </w:rPr>
+        <w:t xml:space="preserve">, submitted with this report. Both require </w:t>
+      </w:r>
+      <w:r>
+        <w:rPr>
+          <w:sz w:val="24"/>
+          <w:szCs w:val="24"/>
+        </w:rPr>
+        <w:t>..</w:t>
+      </w:r>
+      <w:bookmarkStart w:id="18" w:name="_GoBack"/>
+      <w:bookmarkEnd w:id="18"/>
+      <w:r>
+        <w:rPr>
+          <w:sz w:val="24"/>
+          <w:szCs w:val="24"/>
+        </w:rPr>
+        <w:t>\</w:t>
+      </w:r>
+      <w:proofErr w:type="spellStart"/>
+      <w:r>
+        <w:rPr>
+          <w:sz w:val="24"/>
+          <w:szCs w:val="24"/>
+        </w:rPr>
+        <w:t>datasources</w:t>
+      </w:r>
+      <w:proofErr w:type="spellEnd"/>
+      <w:r>
+        <w:rPr>
+          <w:sz w:val="24"/>
+          <w:szCs w:val="24"/>
+        </w:rPr>
+        <w:t>\WineSales.csv file.</w:t>
+      </w:r>
+    </w:p>
+    <w:p>
+      <w:pPr>
+        <w:pStyle w:val="BulletStyle"/>
       </w:pPr>
     </w:p>
     <w:p>
@@ -7970,6 +7961,63 @@
     <w:p>
       <w:pPr>
         <w:pStyle w:val="BulletStyle"/>
+      </w:pPr>
+      <w:r>
+        <w:t>T</w:t>
+      </w:r>
+      <w:r>
+        <w:t>he total value of sales for each month</w:t>
+      </w:r>
+      <w:r>
+        <w:t>.</w:t>
+      </w:r>
+    </w:p>
+    <w:p>
+      <w:pPr>
+        <w:pStyle w:val="BulletStyle"/>
+      </w:pPr>
+      <w:r>
+        <w:t>T</w:t>
+      </w:r>
+      <w:r>
+        <w:t xml:space="preserve">he value of sales by region of origin and by </w:t>
+      </w:r>
+      <w:r>
+        <w:t xml:space="preserve">the </w:t>
+      </w:r>
+      <w:r>
+        <w:t>variety of grape</w:t>
+      </w:r>
+      <w:r>
+        <w:t>s</w:t>
+      </w:r>
+      <w:r>
+        <w:t>.</w:t>
+      </w:r>
+    </w:p>
+    <w:p>
+      <w:pPr>
+        <w:pStyle w:val="BulletStyle"/>
+      </w:pPr>
+      <w:r>
+        <w:t>T</w:t>
+      </w:r>
+      <w:r>
+        <w:t>he profile of our customers by age, gender</w:t>
+      </w:r>
+      <w:r>
+        <w:t>,</w:t>
+      </w:r>
+      <w:r>
+        <w:t xml:space="preserve"> and occupation</w:t>
+      </w:r>
+      <w:r>
+        <w:t>.</w:t>
+      </w:r>
+    </w:p>
+    <w:p>
+      <w:pPr>
+        <w:pStyle w:val="BodyTextStyle"/>
         <w:rPr>
           <w:sz w:val="24"/>
           <w:szCs w:val="24"/>
@@ -7980,228 +8028,51 @@
           <w:sz w:val="24"/>
           <w:szCs w:val="24"/>
         </w:rPr>
-        <w:t>T</w:t>
-      </w:r>
-      <w:r>
-        <w:rPr>
-          <w:sz w:val="24"/>
-          <w:szCs w:val="24"/>
-        </w:rPr>
-        <w:t>he total value of sales for each month</w:t>
-      </w:r>
-      <w:r>
-        <w:rPr>
-          <w:sz w:val="24"/>
-          <w:szCs w:val="24"/>
-        </w:rPr>
+        <w:t>We believe this provides the audience with valuable information such as:</w:t>
+      </w:r>
+    </w:p>
+    <w:p>
+      <w:pPr>
+        <w:pStyle w:val="BulletStyle"/>
+      </w:pPr>
+      <w:r>
+        <w:t>M</w:t>
+      </w:r>
+      <w:r>
+        <w:t>ost popular types of wine by gender, occupation</w:t>
+      </w:r>
+      <w:r>
+        <w:t>,</w:t>
+      </w:r>
+      <w:r>
+        <w:t xml:space="preserve"> or area</w:t>
+      </w:r>
+      <w:r>
         <w:t>.</w:t>
       </w:r>
     </w:p>
     <w:p>
       <w:pPr>
         <w:pStyle w:val="BulletStyle"/>
-        <w:rPr>
-          <w:sz w:val="24"/>
-          <w:szCs w:val="24"/>
-        </w:rPr>
-      </w:pPr>
-      <w:r>
-        <w:rPr>
-          <w:sz w:val="24"/>
-          <w:szCs w:val="24"/>
-        </w:rPr>
-        <w:t>T</w:t>
-      </w:r>
-      <w:r>
-        <w:rPr>
-          <w:sz w:val="24"/>
-          <w:szCs w:val="24"/>
-        </w:rPr>
-        <w:t xml:space="preserve">he value of sales by region of origin and by </w:t>
-      </w:r>
-      <w:r>
-        <w:rPr>
-          <w:sz w:val="24"/>
-          <w:szCs w:val="24"/>
-        </w:rPr>
-        <w:t xml:space="preserve">the </w:t>
-      </w:r>
-      <w:r>
-        <w:rPr>
-          <w:sz w:val="24"/>
-          <w:szCs w:val="24"/>
-        </w:rPr>
-        <w:t>variety of grape</w:t>
-      </w:r>
-      <w:r>
-        <w:rPr>
-          <w:sz w:val="24"/>
-          <w:szCs w:val="24"/>
-        </w:rPr>
-        <w:t>s</w:t>
-      </w:r>
-      <w:r>
-        <w:rPr>
-          <w:sz w:val="24"/>
-          <w:szCs w:val="24"/>
-        </w:rPr>
+      </w:pPr>
+      <w:r>
+        <w:t>M</w:t>
+      </w:r>
+      <w:r>
+        <w:t>ost popular regions based on different customer preferences and profile</w:t>
+      </w:r>
+      <w:r>
         <w:t>.</w:t>
       </w:r>
     </w:p>
     <w:p>
       <w:pPr>
         <w:pStyle w:val="BulletStyle"/>
-        <w:rPr>
-          <w:sz w:val="24"/>
-          <w:szCs w:val="24"/>
-        </w:rPr>
-      </w:pPr>
-      <w:r>
-        <w:rPr>
-          <w:sz w:val="24"/>
-          <w:szCs w:val="24"/>
-        </w:rPr>
-        <w:t>T</w:t>
-      </w:r>
-      <w:r>
-        <w:rPr>
-          <w:sz w:val="24"/>
-          <w:szCs w:val="24"/>
-        </w:rPr>
-        <w:t>he profile of our customers by age, gender</w:t>
-      </w:r>
-      <w:r>
-        <w:rPr>
-          <w:sz w:val="24"/>
-          <w:szCs w:val="24"/>
-        </w:rPr>
-        <w:t>,</w:t>
-      </w:r>
-      <w:r>
-        <w:rPr>
-          <w:sz w:val="24"/>
-          <w:szCs w:val="24"/>
-        </w:rPr>
-        <w:t xml:space="preserve"> and occupation</w:t>
-      </w:r>
-      <w:r>
-        <w:rPr>
-          <w:sz w:val="24"/>
-          <w:szCs w:val="24"/>
-        </w:rPr>
-        <w:t>.</w:t>
-      </w:r>
-    </w:p>
-    <w:p>
-      <w:pPr>
-        <w:pStyle w:val="BodyTextStyle"/>
-        <w:rPr>
-          <w:sz w:val="24"/>
-          <w:szCs w:val="24"/>
-        </w:rPr>
-      </w:pPr>
-      <w:r>
-        <w:rPr>
-          <w:sz w:val="24"/>
-          <w:szCs w:val="24"/>
-        </w:rPr>
-        <w:t>We believe this provides the audience with valuable information such as:</w:t>
-      </w:r>
-    </w:p>
-    <w:p>
-      <w:pPr>
-        <w:pStyle w:val="BulletStyle"/>
-        <w:rPr>
-          <w:sz w:val="24"/>
-          <w:szCs w:val="24"/>
-        </w:rPr>
-      </w:pPr>
-      <w:r>
-        <w:rPr>
-          <w:sz w:val="24"/>
-          <w:szCs w:val="24"/>
-        </w:rPr>
-        <w:t>M</w:t>
-      </w:r>
-      <w:r>
-        <w:rPr>
-          <w:sz w:val="24"/>
-          <w:szCs w:val="24"/>
-        </w:rPr>
-        <w:t>ost popular types of wine by gender, occupation</w:t>
-      </w:r>
-      <w:r>
-        <w:rPr>
-          <w:sz w:val="24"/>
-          <w:szCs w:val="24"/>
-        </w:rPr>
-        <w:t>,</w:t>
-      </w:r>
-      <w:r>
-        <w:rPr>
-          <w:sz w:val="24"/>
-          <w:szCs w:val="24"/>
-        </w:rPr>
-        <w:t xml:space="preserve"> or area</w:t>
-      </w:r>
-      <w:r>
-        <w:rPr>
-          <w:sz w:val="24"/>
-          <w:szCs w:val="24"/>
-        </w:rPr>
-        <w:t>.</w:t>
-      </w:r>
-    </w:p>
-    <w:p>
-      <w:pPr>
-        <w:pStyle w:val="BulletStyle"/>
-        <w:rPr>
-          <w:sz w:val="24"/>
-          <w:szCs w:val="24"/>
-        </w:rPr>
-      </w:pPr>
-      <w:r>
-        <w:rPr>
-          <w:sz w:val="24"/>
-          <w:szCs w:val="24"/>
-        </w:rPr>
-        <w:t>M</w:t>
-      </w:r>
-      <w:r>
-        <w:rPr>
-          <w:sz w:val="24"/>
-          <w:szCs w:val="24"/>
-        </w:rPr>
-        <w:t>ost popular regions based on different customer preferences and profile</w:t>
-      </w:r>
-      <w:r>
-        <w:rPr>
-          <w:sz w:val="24"/>
-          <w:szCs w:val="24"/>
-        </w:rPr>
-        <w:t>.</w:t>
-      </w:r>
-    </w:p>
-    <w:p>
-      <w:pPr>
-        <w:pStyle w:val="BulletStyle"/>
-        <w:rPr>
-          <w:sz w:val="24"/>
-          <w:szCs w:val="24"/>
-        </w:rPr>
-      </w:pPr>
-      <w:r>
-        <w:rPr>
-          <w:sz w:val="24"/>
-          <w:szCs w:val="24"/>
-        </w:rPr>
+      </w:pPr>
+      <w:r>
         <w:t>V</w:t>
       </w:r>
       <w:r>
-        <w:rPr>
-          <w:sz w:val="24"/>
-          <w:szCs w:val="24"/>
-        </w:rPr>
         <w:t>alue of sales based on preferences of different group ages.</w:t>
       </w:r>
     </w:p>
@@ -8509,7 +8380,7 @@
                           </pic:cNvPicPr>
                         </pic:nvPicPr>
                         <pic:blipFill>
-                          <a:blip r:embed="rId13" r:link="rId15" cstate="print">
+                          <a:blip r:embed="rId15" r:link="rId16" cstate="print">
                             <a:extLst>
                               <a:ext uri="{28A0092B-C50C-407E-A947-70E740481C1C}">
                                 <a14:useLocalDpi xmlns:a14="http://schemas.microsoft.com/office/drawing/2010/main" val="0"/>
@@ -8627,7 +8498,7 @@
                           </pic:cNvPicPr>
                         </pic:nvPicPr>
                         <pic:blipFill>
-                          <a:blip r:embed="rId16" r:link="rId17" cstate="print">
+                          <a:blip r:embed="rId17" r:link="rId18" cstate="print">
                             <a:extLst>
                               <a:ext uri="{28A0092B-C50C-407E-A947-70E740481C1C}">
                                 <a14:useLocalDpi xmlns:a14="http://schemas.microsoft.com/office/drawing/2010/main" val="0"/>
@@ -8745,7 +8616,7 @@
                           </pic:cNvPicPr>
                         </pic:nvPicPr>
                         <pic:blipFill>
-                          <a:blip r:embed="rId18" r:link="rId19" cstate="print">
+                          <a:blip r:embed="rId19" r:link="rId20" cstate="print">
                             <a:extLst>
                               <a:ext uri="{28A0092B-C50C-407E-A947-70E740481C1C}">
                                 <a14:useLocalDpi xmlns:a14="http://schemas.microsoft.com/office/drawing/2010/main" val="0"/>
@@ -8863,7 +8734,7 @@
                           </pic:cNvPicPr>
                         </pic:nvPicPr>
                         <pic:blipFill>
-                          <a:blip r:embed="rId20" r:link="rId21" cstate="print">
+                          <a:blip r:embed="rId21" r:link="rId22" cstate="print">
                             <a:extLst>
                               <a:ext uri="{28A0092B-C50C-407E-A947-70E740481C1C}">
                                 <a14:useLocalDpi xmlns:a14="http://schemas.microsoft.com/office/drawing/2010/main" val="0"/>
@@ -8981,7 +8852,7 @@
                           </pic:cNvPicPr>
                         </pic:nvPicPr>
                         <pic:blipFill>
-                          <a:blip r:embed="rId22" r:link="rId23" cstate="print">
+                          <a:blip r:embed="rId23" r:link="rId24" cstate="print">
                             <a:extLst>
                               <a:ext uri="{28A0092B-C50C-407E-A947-70E740481C1C}">
                                 <a14:useLocalDpi xmlns:a14="http://schemas.microsoft.com/office/drawing/2010/main" val="0"/>
@@ -9099,7 +8970,7 @@
                           </pic:cNvPicPr>
                         </pic:nvPicPr>
                         <pic:blipFill>
-                          <a:blip r:embed="rId24" r:link="rId25" cstate="print">
+                          <a:blip r:embed="rId25" r:link="rId26" cstate="print">
                             <a:extLst>
                               <a:ext uri="{28A0092B-C50C-407E-A947-70E740481C1C}">
                                 <a14:useLocalDpi xmlns:a14="http://schemas.microsoft.com/office/drawing/2010/main" val="0"/>
@@ -9217,7 +9088,7 @@
                           </pic:cNvPicPr>
                         </pic:nvPicPr>
                         <pic:blipFill>
-                          <a:blip r:embed="rId26" r:link="rId27" cstate="print">
+                          <a:blip r:embed="rId27" r:link="rId28" cstate="print">
                             <a:extLst>
                               <a:ext uri="{28A0092B-C50C-407E-A947-70E740481C1C}">
                                 <a14:useLocalDpi xmlns:a14="http://schemas.microsoft.com/office/drawing/2010/main" val="0"/>
@@ -9470,7 +9341,7 @@
                     </pic:cNvPicPr>
                   </pic:nvPicPr>
                   <pic:blipFill>
-                    <a:blip r:embed="rId28">
+                    <a:blip r:embed="rId29">
                       <a:extLst>
                         <a:ext uri="{28A0092B-C50C-407E-A947-70E740481C1C}">
                           <a14:useLocalDpi xmlns:a14="http://schemas.microsoft.com/office/drawing/2010/main" val="0"/>
@@ -9620,7 +9491,7 @@
                     <pic:cNvPicPr/>
                   </pic:nvPicPr>
                   <pic:blipFill>
-                    <a:blip r:embed="rId29" cstate="print">
+                    <a:blip r:embed="rId30" cstate="print">
                       <a:extLst>
                         <a:ext uri="{28A0092B-C50C-407E-A947-70E740481C1C}">
                           <a14:useLocalDpi xmlns:a14="http://schemas.microsoft.com/office/drawing/2010/main" val="0"/>
@@ -9848,7 +9719,7 @@
                     <pic:cNvPicPr/>
                   </pic:nvPicPr>
                   <pic:blipFill>
-                    <a:blip r:embed="rId30">
+                    <a:blip r:embed="rId31">
                       <a:extLst>
                         <a:ext uri="{28A0092B-C50C-407E-A947-70E740481C1C}">
                           <a14:useLocalDpi xmlns:a14="http://schemas.microsoft.com/office/drawing/2010/main" val="0"/>
@@ -10138,7 +10009,7 @@
                     <pic:cNvPicPr/>
                   </pic:nvPicPr>
                   <pic:blipFill rotWithShape="1">
-                    <a:blip r:embed="rId31">
+                    <a:blip r:embed="rId32">
                       <a:extLst>
                         <a:ext uri="{28A0092B-C50C-407E-A947-70E740481C1C}">
                           <a14:useLocalDpi xmlns:a14="http://schemas.microsoft.com/office/drawing/2010/main" val="0"/>
@@ -10453,7 +10324,7 @@
                     <pic:cNvPicPr/>
                   </pic:nvPicPr>
                   <pic:blipFill rotWithShape="1">
-                    <a:blip r:embed="rId32" cstate="print">
+                    <a:blip r:embed="rId33" cstate="print">
                       <a:extLst>
                         <a:ext uri="{28A0092B-C50C-407E-A947-70E740481C1C}">
                           <a14:useLocalDpi xmlns:a14="http://schemas.microsoft.com/office/drawing/2010/main" val="0"/>
@@ -10603,7 +10474,7 @@
                     <pic:cNvPicPr/>
                   </pic:nvPicPr>
                   <pic:blipFill>
-                    <a:blip r:embed="rId33">
+                    <a:blip r:embed="rId34">
                       <a:extLst>
                         <a:ext uri="{28A0092B-C50C-407E-A947-70E740481C1C}">
                           <a14:useLocalDpi xmlns:a14="http://schemas.microsoft.com/office/drawing/2010/main" val="0"/>
@@ -10644,8 +10515,8 @@
       <w:pPr>
         <w:spacing w:after="0" w:line="240" w:lineRule="auto"/>
         <w:sectPr>
-          <w:footerReference w:type="default" r:id="rId34"/>
-          <w:footerReference w:type="first" r:id="rId35"/>
+          <w:footerReference w:type="default" r:id="rId35"/>
+          <w:footerReference w:type="first" r:id="rId36"/>
           <w:pgSz w:w="11907" w:h="16839" w:code="9"/>
           <w:pgMar w:top="1440" w:right="1080" w:bottom="1440" w:left="1080" w:header="720" w:footer="648" w:gutter="0"/>
           <w:pgNumType w:start="0"/>
@@ -10752,7 +10623,7 @@
                     <pic:cNvPicPr/>
                   </pic:nvPicPr>
                   <pic:blipFill>
-                    <a:blip r:embed="rId36">
+                    <a:blip r:embed="rId37">
                       <a:extLst>
                         <a:ext uri="{28A0092B-C50C-407E-A947-70E740481C1C}">
                           <a14:useLocalDpi xmlns:a14="http://schemas.microsoft.com/office/drawing/2010/main" val="0"/>
@@ -10867,16 +10738,8 @@
           <w:ilvl w:val="0"/>
           <w:numId w:val="9"/>
         </w:numPr>
-        <w:rPr>
-          <w:sz w:val="24"/>
-          <w:szCs w:val="24"/>
-        </w:rPr>
-      </w:pPr>
-      <w:r>
-        <w:rPr>
-          <w:sz w:val="24"/>
-          <w:szCs w:val="24"/>
-        </w:rPr>
+      </w:pPr>
+      <w:r>
         <w:t>Gender and Wine type boxes: they work independently from each other and can be used within any of the other filters.</w:t>
       </w:r>
     </w:p>
@@ -10887,61 +10750,33 @@
           <w:ilvl w:val="0"/>
           <w:numId w:val="9"/>
         </w:numPr>
-        <w:rPr>
-          <w:sz w:val="24"/>
-          <w:szCs w:val="24"/>
-        </w:rPr>
       </w:pPr>
       <w:r>
         <w:rPr>
           <w:rFonts w:ascii="Courier New" w:hAnsi="Courier New" w:cs="Courier New"/>
-          <w:sz w:val="24"/>
-          <w:szCs w:val="24"/>
         </w:rPr>
         <w:t>Select</w:t>
       </w:r>
       <w:r>
-        <w:rPr>
-          <w:sz w:val="24"/>
-          <w:szCs w:val="24"/>
-        </w:rPr>
         <w:t xml:space="preserve"> filter applied on </w:t>
       </w:r>
       <w:r>
         <w:rPr>
           <w:b/>
           <w:bCs/>
-          <w:sz w:val="24"/>
-          <w:szCs w:val="24"/>
         </w:rPr>
         <w:t>Sales by designation of origin</w:t>
       </w:r>
       <w:r>
-        <w:rPr>
-          <w:sz w:val="24"/>
-          <w:szCs w:val="24"/>
-        </w:rPr>
         <w:t xml:space="preserve"> sheet. To apply the filter, select and click on the desired</w:t>
       </w:r>
       <w:r>
-        <w:rPr>
-          <w:sz w:val="24"/>
-          <w:szCs w:val="24"/>
-        </w:rPr>
         <w:t xml:space="preserve"> </w:t>
       </w:r>
       <w:r>
-        <w:rPr>
-          <w:sz w:val="24"/>
-          <w:szCs w:val="24"/>
-        </w:rPr>
         <w:t>area</w:t>
       </w:r>
       <w:r>
-        <w:rPr>
-          <w:sz w:val="24"/>
-          <w:szCs w:val="24"/>
-        </w:rPr>
         <w:t>, then the other 4 sheets will display information regarding just that area.</w:t>
       </w:r>
     </w:p>
@@ -10952,75 +10787,39 @@
           <w:ilvl w:val="0"/>
           <w:numId w:val="9"/>
         </w:numPr>
-        <w:rPr>
-          <w:sz w:val="24"/>
-          <w:szCs w:val="24"/>
-        </w:rPr>
       </w:pPr>
       <w:r>
         <w:rPr>
           <w:rFonts w:ascii="Courier New" w:hAnsi="Courier New" w:cs="Courier New"/>
-          <w:sz w:val="24"/>
-          <w:szCs w:val="24"/>
         </w:rPr>
         <w:t>Hover</w:t>
       </w:r>
       <w:r>
-        <w:rPr>
-          <w:sz w:val="24"/>
-          <w:szCs w:val="24"/>
-        </w:rPr>
         <w:t xml:space="preserve"> filter applied on </w:t>
       </w:r>
       <w:r>
         <w:rPr>
           <w:b/>
           <w:bCs/>
-          <w:sz w:val="24"/>
-          <w:szCs w:val="24"/>
         </w:rPr>
         <w:t>Sales per Month</w:t>
       </w:r>
       <w:r>
-        <w:rPr>
-          <w:sz w:val="24"/>
-          <w:szCs w:val="24"/>
-        </w:rPr>
         <w:t xml:space="preserve"> sheet</w:t>
       </w:r>
       <w:r>
-        <w:rPr>
-          <w:sz w:val="24"/>
-          <w:szCs w:val="24"/>
-        </w:rPr>
         <w:t xml:space="preserve">. </w:t>
       </w:r>
       <w:r>
-        <w:rPr>
-          <w:sz w:val="24"/>
-          <w:szCs w:val="24"/>
-        </w:rPr>
         <w:t>To see this filter in action, h</w:t>
       </w:r>
       <w:r>
-        <w:rPr>
-          <w:sz w:val="24"/>
-          <w:szCs w:val="24"/>
-        </w:rPr>
         <w:t xml:space="preserve">over the mouse </w:t>
       </w:r>
       <w:r>
-        <w:rPr>
-          <w:sz w:val="24"/>
-          <w:szCs w:val="24"/>
-        </w:rPr>
         <w:t>over the wine types on the stacks, and you’ll see that the rest of the dashboard view will change accordingly with the filter.</w:t>
       </w:r>
       <w:r>
-        <w:rPr>
-          <w:sz w:val="24"/>
-          <w:szCs w:val="24"/>
-        </w:rPr>
         <w:t xml:space="preserve"> </w:t>
       </w:r>
     </w:p>
@@ -11574,7 +11373,7 @@
                             </pic:cNvPicPr>
                           </pic:nvPicPr>
                           <pic:blipFill>
-                            <a:blip r:embed="rId37">
+                            <a:blip r:embed="rId38">
                               <a:extLst>
                                 <a:ext uri="{28A0092B-C50C-407E-A947-70E740481C1C}">
                                   <a14:useLocalDpi xmlns:a14="http://schemas.microsoft.com/office/drawing/2010/main" val="0"/>
@@ -11799,7 +11598,7 @@
                     <o:lock v:ext="edit" aspectratio="t"/>
                   </v:shapetype>
                   <v:shape id="Picture 56" o:spid="_x0000_s1060" type="#_x0000_t75" style="position:absolute;left:762;width:18980;height:77863;visibility:visible;mso-wrap-style:square" o:gfxdata="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">
-                    <v:imagedata r:id="rId38" o:title=""/>
+                    <v:imagedata r:id="rId39" o:title=""/>
                     <v:shadow on="t" color="black" opacity="26214f" origin=".5,-.5" offset="-.74836mm,.74836mm"/>
                   </v:shape>
                 </v:group>
@@ -12206,7 +12005,7 @@
                           </pic:cNvPicPr>
                         </pic:nvPicPr>
                         <pic:blipFill>
-                          <a:blip r:embed="rId39">
+                          <a:blip r:embed="rId40">
                             <a:extLst>
                               <a:ext uri="{28A0092B-C50C-407E-A947-70E740481C1C}">
                                 <a14:useLocalDpi xmlns:a14="http://schemas.microsoft.com/office/drawing/2010/main" val="0"/>
@@ -12317,7 +12116,7 @@
             <w:pict>
               <v:group w14:anchorId="633E0751" id="Group 65" o:spid="_x0000_s1063" style="position:absolute;margin-left:258.3pt;margin-top:2.85pt;width:218pt;height:703.55pt;z-index:251665408" coordsize="27686,89351" o:gfxdata="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">
                 <v:shape id="Picture 57" o:spid="_x0000_s1064" type="#_x0000_t75" style="position:absolute;left:1101;width:18288;height:78714;visibility:visible;mso-wrap-style:square" o:gfxdata="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">
-                  <v:imagedata r:id="rId40" o:title=""/>
+                  <v:imagedata r:id="rId41" o:title=""/>
                   <v:shadow on="t" color="black" opacity="26214f" origin=".5,-.5" offset="-.74836mm,.74836mm"/>
                 </v:shape>
                 <v:shape id="Text Box 62" o:spid="_x0000_s1065" type="#_x0000_t202" style="position:absolute;top:79064;width:27686;height:10287;visibility:visible;mso-wrap-style:square;v-text-anchor:top" o:gfxdata="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" fillcolor="white [3201]" stroked="f" strokeweight=".5pt">
@@ -12525,7 +12324,7 @@
                     <pic:cNvPicPr/>
                   </pic:nvPicPr>
                   <pic:blipFill>
-                    <a:blip r:embed="rId41" cstate="print">
+                    <a:blip r:embed="rId42" cstate="print">
                       <a:extLst>
                         <a:ext uri="{28A0092B-C50C-407E-A947-70E740481C1C}">
                           <a14:useLocalDpi xmlns:a14="http://schemas.microsoft.com/office/drawing/2010/main" val="0"/>
@@ -12768,7 +12567,7 @@
                           </pic:cNvPicPr>
                         </pic:nvPicPr>
                         <pic:blipFill>
-                          <a:blip r:embed="rId42" cstate="print">
+                          <a:blip r:embed="rId43" cstate="print">
                             <a:extLst>
                               <a:ext uri="{28A0092B-C50C-407E-A947-70E740481C1C}">
                                 <a14:useLocalDpi xmlns:a14="http://schemas.microsoft.com/office/drawing/2010/main" val="0"/>
@@ -13259,7 +13058,7 @@
             <w:pict>
               <v:group w14:anchorId="7976C2C9" id="Group 68" o:spid="_x0000_s1066" style="position:absolute;margin-left:-5.45pt;margin-top:52.25pt;width:508.25pt;height:387.45pt;z-index:251683840" coordsize="64547,49206" o:gfxdata="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">
                 <v:shape id="Picture 52" o:spid="_x0000_s1067" type="#_x0000_t75" style="position:absolute;width:64547;height:49206;visibility:visible;mso-wrap-style:square" o:gfxdata="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">
-                  <v:imagedata r:id="rId43" o:title=""/>
+                  <v:imagedata r:id="rId44" o:title=""/>
                 </v:shape>
                 <v:group id="Group 67" o:spid="_x0000_s1068" style="position:absolute;left:1594;top:1382;width:52206;height:47102" coordorigin=",106" coordsize="52205,47102" o:gfxdata="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">
                   <v:shape id="Text Box 55" o:spid="_x0000_s1069" type="#_x0000_t202" style="position:absolute;left:1382;top:850;width:6486;height:6486;visibility:visible;mso-wrap-style:square;v-text-anchor:top" o:gfxdata="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" filled="f" stroked="f" strokeweight=".5pt">
@@ -14599,31 +14398,15 @@
           <w:i/>
           <w:iCs/>
         </w:rPr>
-        <w:t xml:space="preserve">A study of sales </w:t>
+        <w:t>A study of sales through consumer behaviours</w:t>
       </w:r>
       <w:r>
         <w:rPr>
           <w:rFonts w:eastAsia="Times New Roman" w:cs="Times New Roman"/>
-          <w:i/>
-          <w:iCs/>
-        </w:rPr>
-        <w:t>through</w:t>
-      </w:r>
-      <w:r>
-        <w:rPr>
-          <w:rFonts w:eastAsia="Times New Roman" w:cs="Times New Roman"/>
-          <w:i/>
-          <w:iCs/>
-        </w:rPr>
-        <w:t xml:space="preserve"> consumer behaviours</w:t>
-      </w:r>
-      <w:r>
-        <w:rPr>
-          <w:rFonts w:eastAsia="Times New Roman" w:cs="Times New Roman"/>
         </w:rPr>
         <w:t xml:space="preserve">. Available at: </w:t>
       </w:r>
-      <w:hyperlink r:id="rId44" w:history="1">
+      <w:hyperlink r:id="rId45" w:history="1">
         <w:r>
           <w:rPr>
             <w:rStyle w:val="Hyperlink"/>
@@ -14680,7 +14463,7 @@
         </w:rPr>
         <w:t xml:space="preserve">. Available at: </w:t>
       </w:r>
-      <w:hyperlink r:id="rId45" w:history="1">
+      <w:hyperlink r:id="rId46" w:history="1">
         <w:r>
           <w:rPr>
             <w:rStyle w:val="Hyperlink"/>
@@ -14772,7 +14555,7 @@
         </w:rPr>
         <w:t xml:space="preserve">26 September. Available at </w:t>
       </w:r>
-      <w:hyperlink r:id="rId46" w:history="1">
+      <w:hyperlink r:id="rId47" w:history="1">
         <w:r>
           <w:rPr>
             <w:rStyle w:val="Hyperlink"/>
@@ -14888,7 +14671,7 @@
         </w:rPr>
         <w:t xml:space="preserve">Available at: </w:t>
       </w:r>
-      <w:hyperlink r:id="rId47" w:history="1">
+      <w:hyperlink r:id="rId48" w:history="1">
         <w:r>
           <w:rPr>
             <w:rStyle w:val="Hyperlink"/>
@@ -15636,7 +15419,6 @@
     <w:lvl w:ilvl="0" w:tplc="44969340">
       <w:start w:val="1"/>
       <w:numFmt w:val="bullet"/>
-      <w:pStyle w:val="BulletStyle"/>
       <w:lvlText w:val="•"/>
       <w:lvlJc w:val="left"/>
       <w:pPr>
@@ -16953,16 +16735,13 @@
     <w:autoRedefine/>
     <w:uiPriority w:val="13"/>
     <w:qFormat/>
-    <w:rsid w:val="003B4033"/>
+    <w:rsid w:val="007B13C5"/>
     <w:pPr>
-      <w:numPr>
-        <w:numId w:val="1"/>
-      </w:numPr>
       <w:tabs>
         <w:tab w:val="left" w:pos="720"/>
       </w:tabs>
       <w:spacing w:before="120" w:after="80"/>
-      <w:ind w:left="619"/>
+      <w:ind w:left="259"/>
     </w:pPr>
     <w:rPr>
       <w:szCs w:val="20"/>
@@ -16973,7 +16752,7 @@
     <w:basedOn w:val="DefaultParagraphFont"/>
     <w:link w:val="BulletStyle"/>
     <w:uiPriority w:val="13"/>
-    <w:rsid w:val="003B4033"/>
+    <w:rsid w:val="007B13C5"/>
     <w:rPr>
       <w:sz w:val="20"/>
       <w:szCs w:val="20"/>
@@ -17870,7 +17649,7 @@
 </file>
 
 <file path=customXml/itemProps2.xml><?xml version="1.0" encoding="utf-8"?>
-<ds:datastoreItem xmlns:ds="http://schemas.openxmlformats.org/officeDocument/2006/customXml" ds:itemID="{17B09C07-00F5-2A4E-8BD8-A191A2B9AC9E}">
+<ds:datastoreItem xmlns:ds="http://schemas.openxmlformats.org/officeDocument/2006/customXml" ds:itemID="{6FBE154F-DCFE-284D-A3F0-43D6C24F40CC}">
   <ds:schemaRefs>
     <ds:schemaRef ds:uri="http://schemas.openxmlformats.org/officeDocument/2006/bibliography"/>
   </ds:schemaRefs>

</xml_diff>